<commit_message>
Twee stored procedures gemaakt, RIM en Klassediagram aangepast.
</commit_message>
<xml_diff>
--- a/Migratieplan/MIgratieplan Volledig.docx
+++ b/Migratieplan/MIgratieplan Volledig.docx
@@ -10,6 +10,7 @@
           <w:sz w:val="20"/>
           <w:szCs w:val="20"/>
           <w:shd w:val="clear" w:color="auto" w:fill="FFFFFF"/>
+          <w:lang w:val="nl-NL"/>
         </w:rPr>
       </w:pPr>
       <w:r>
@@ -47,7 +48,6 @@
         </w:rPr>
         <w:t xml:space="preserve">. </w:t>
       </w:r>
-      <w:proofErr w:type="spellStart"/>
       <w:r>
         <w:rPr>
           <w:rFonts w:ascii="Helvetica" w:hAnsi="Helvetica" w:cs="Helvetica"/>
@@ -55,173 +55,9 @@
           <w:sz w:val="20"/>
           <w:szCs w:val="20"/>
           <w:shd w:val="clear" w:color="auto" w:fill="FFFFFF"/>
+          <w:lang w:val="nl-NL"/>
         </w:rPr>
-        <w:t>Je</w:t>
-      </w:r>
-      <w:proofErr w:type="spellEnd"/>
-      <w:r>
-        <w:rPr>
-          <w:rFonts w:ascii="Helvetica" w:hAnsi="Helvetica" w:cs="Helvetica"/>
-          <w:color w:val="111111"/>
-          <w:sz w:val="20"/>
-          <w:szCs w:val="20"/>
-          <w:shd w:val="clear" w:color="auto" w:fill="FFFFFF"/>
-        </w:rPr>
-        <w:t xml:space="preserve"> </w:t>
-      </w:r>
-      <w:proofErr w:type="spellStart"/>
-      <w:r>
-        <w:rPr>
-          <w:rFonts w:ascii="Helvetica" w:hAnsi="Helvetica" w:cs="Helvetica"/>
-          <w:color w:val="111111"/>
-          <w:sz w:val="20"/>
-          <w:szCs w:val="20"/>
-          <w:shd w:val="clear" w:color="auto" w:fill="FFFFFF"/>
-        </w:rPr>
-        <w:t>doet</w:t>
-      </w:r>
-      <w:proofErr w:type="spellEnd"/>
-      <w:r>
-        <w:rPr>
-          <w:rFonts w:ascii="Helvetica" w:hAnsi="Helvetica" w:cs="Helvetica"/>
-          <w:color w:val="111111"/>
-          <w:sz w:val="20"/>
-          <w:szCs w:val="20"/>
-          <w:shd w:val="clear" w:color="auto" w:fill="FFFFFF"/>
-        </w:rPr>
-        <w:t xml:space="preserve"> </w:t>
-      </w:r>
-      <w:proofErr w:type="spellStart"/>
-      <w:r>
-        <w:rPr>
-          <w:rFonts w:ascii="Helvetica" w:hAnsi="Helvetica" w:cs="Helvetica"/>
-          <w:color w:val="111111"/>
-          <w:sz w:val="20"/>
-          <w:szCs w:val="20"/>
-          <w:shd w:val="clear" w:color="auto" w:fill="FFFFFF"/>
-        </w:rPr>
-        <w:t>voorstellen</w:t>
-      </w:r>
-      <w:proofErr w:type="spellEnd"/>
-      <w:r>
-        <w:rPr>
-          <w:rFonts w:ascii="Helvetica" w:hAnsi="Helvetica" w:cs="Helvetica"/>
-          <w:color w:val="111111"/>
-          <w:sz w:val="20"/>
-          <w:szCs w:val="20"/>
-          <w:shd w:val="clear" w:color="auto" w:fill="FFFFFF"/>
-        </w:rPr>
-        <w:t xml:space="preserve"> </w:t>
-      </w:r>
-      <w:proofErr w:type="spellStart"/>
-      <w:r>
-        <w:rPr>
-          <w:rFonts w:ascii="Helvetica" w:hAnsi="Helvetica" w:cs="Helvetica"/>
-          <w:color w:val="111111"/>
-          <w:sz w:val="20"/>
-          <w:szCs w:val="20"/>
-          <w:shd w:val="clear" w:color="auto" w:fill="FFFFFF"/>
-        </w:rPr>
-        <w:t>voor</w:t>
-      </w:r>
-      <w:proofErr w:type="spellEnd"/>
-      <w:r>
-        <w:rPr>
-          <w:rFonts w:ascii="Helvetica" w:hAnsi="Helvetica" w:cs="Helvetica"/>
-          <w:color w:val="111111"/>
-          <w:sz w:val="20"/>
-          <w:szCs w:val="20"/>
-          <w:shd w:val="clear" w:color="auto" w:fill="FFFFFF"/>
-        </w:rPr>
-        <w:t xml:space="preserve"> </w:t>
-      </w:r>
-      <w:proofErr w:type="spellStart"/>
-      <w:r>
-        <w:rPr>
-          <w:rFonts w:ascii="Helvetica" w:hAnsi="Helvetica" w:cs="Helvetica"/>
-          <w:color w:val="111111"/>
-          <w:sz w:val="20"/>
-          <w:szCs w:val="20"/>
-          <w:shd w:val="clear" w:color="auto" w:fill="FFFFFF"/>
-        </w:rPr>
-        <w:t>verbetering</w:t>
-      </w:r>
-      <w:proofErr w:type="spellEnd"/>
-      <w:r>
-        <w:rPr>
-          <w:rFonts w:ascii="Helvetica" w:hAnsi="Helvetica" w:cs="Helvetica"/>
-          <w:color w:val="111111"/>
-          <w:sz w:val="20"/>
-          <w:szCs w:val="20"/>
-          <w:shd w:val="clear" w:color="auto" w:fill="FFFFFF"/>
-        </w:rPr>
-        <w:t xml:space="preserve"> </w:t>
-      </w:r>
-      <w:proofErr w:type="spellStart"/>
-      <w:r>
-        <w:rPr>
-          <w:rFonts w:ascii="Helvetica" w:hAnsi="Helvetica" w:cs="Helvetica"/>
-          <w:color w:val="111111"/>
-          <w:sz w:val="20"/>
-          <w:szCs w:val="20"/>
-          <w:shd w:val="clear" w:color="auto" w:fill="FFFFFF"/>
-        </w:rPr>
-        <w:t>bij</w:t>
-      </w:r>
-      <w:proofErr w:type="spellEnd"/>
-      <w:r>
-        <w:rPr>
-          <w:rFonts w:ascii="Helvetica" w:hAnsi="Helvetica" w:cs="Helvetica"/>
-          <w:color w:val="111111"/>
-          <w:sz w:val="20"/>
-          <w:szCs w:val="20"/>
-          <w:shd w:val="clear" w:color="auto" w:fill="FFFFFF"/>
-        </w:rPr>
-        <w:t xml:space="preserve"> </w:t>
-      </w:r>
-      <w:proofErr w:type="spellStart"/>
-      <w:r>
-        <w:rPr>
-          <w:rFonts w:ascii="Helvetica" w:hAnsi="Helvetica" w:cs="Helvetica"/>
-          <w:color w:val="111111"/>
-          <w:sz w:val="20"/>
-          <w:szCs w:val="20"/>
-          <w:shd w:val="clear" w:color="auto" w:fill="FFFFFF"/>
-        </w:rPr>
-        <w:t>geconstateerde</w:t>
-      </w:r>
-      <w:proofErr w:type="spellEnd"/>
-      <w:r>
-        <w:rPr>
-          <w:rFonts w:ascii="Helvetica" w:hAnsi="Helvetica" w:cs="Helvetica"/>
-          <w:color w:val="111111"/>
-          <w:sz w:val="20"/>
-          <w:szCs w:val="20"/>
-          <w:shd w:val="clear" w:color="auto" w:fill="FFFFFF"/>
-        </w:rPr>
-        <w:t xml:space="preserve"> </w:t>
-      </w:r>
-      <w:proofErr w:type="spellStart"/>
-      <w:r>
-        <w:rPr>
-          <w:rFonts w:ascii="Helvetica" w:hAnsi="Helvetica" w:cs="Helvetica"/>
-          <w:color w:val="111111"/>
-          <w:sz w:val="20"/>
-          <w:szCs w:val="20"/>
-          <w:shd w:val="clear" w:color="auto" w:fill="FFFFFF"/>
-        </w:rPr>
-        <w:t>problemen</w:t>
-      </w:r>
-      <w:proofErr w:type="spellEnd"/>
-      <w:r>
-        <w:rPr>
-          <w:rFonts w:ascii="Helvetica" w:hAnsi="Helvetica" w:cs="Helvetica"/>
-          <w:color w:val="111111"/>
-          <w:sz w:val="20"/>
-          <w:szCs w:val="20"/>
-          <w:shd w:val="clear" w:color="auto" w:fill="FFFFFF"/>
-        </w:rPr>
-        <w:t>.</w:t>
+        <w:t>Je doet voorstellen voor verbetering bij geconstateerde problemen.</w:t>
       </w:r>
     </w:p>
     <w:p>
@@ -232,6 +68,7 @@
           <w:sz w:val="20"/>
           <w:szCs w:val="20"/>
           <w:shd w:val="clear" w:color="auto" w:fill="FFFFFF"/>
+          <w:lang w:val="nl-NL"/>
         </w:rPr>
       </w:pPr>
     </w:p>
@@ -241,11 +78,13 @@
         <w:jc w:val="center"/>
         <w:rPr>
           <w:shd w:val="clear" w:color="auto" w:fill="FFFFFF"/>
+          <w:lang w:val="nl-NL"/>
         </w:rPr>
       </w:pPr>
       <w:r>
         <w:rPr>
           <w:shd w:val="clear" w:color="auto" w:fill="FFFFFF"/>
+          <w:lang w:val="nl-NL"/>
         </w:rPr>
         <w:t>2. ETL Tools</w:t>
       </w:r>
@@ -253,16 +92,28 @@
     <w:p>
       <w:pPr>
         <w:pStyle w:val="Heading2"/>
+        <w:rPr>
+          <w:lang w:val="nl-NL"/>
+        </w:rPr>
       </w:pPr>
       <w:r>
+        <w:rPr>
+          <w:lang w:val="nl-NL"/>
+        </w:rPr>
         <w:t xml:space="preserve">SQL Server </w:t>
       </w:r>
       <w:proofErr w:type="spellStart"/>
       <w:r>
+        <w:rPr>
+          <w:lang w:val="nl-NL"/>
+        </w:rPr>
         <w:t>Intergration</w:t>
       </w:r>
       <w:proofErr w:type="spellEnd"/>
       <w:r>
+        <w:rPr>
+          <w:lang w:val="nl-NL"/>
+        </w:rPr>
         <w:t xml:space="preserve"> Services</w:t>
       </w:r>
     </w:p>
@@ -388,6 +239,63 @@
         </w:rPr>
         <w:t xml:space="preserve"> Verder is er geen account nodig voor het gebruik van SSIS, wat ook een pluspunt is.</w:t>
       </w:r>
+      <w:r>
+        <w:rPr>
+          <w:lang w:val="nl-NL"/>
+        </w:rPr>
+        <w:t xml:space="preserve"> SSIS wordt ook als de snelste commercieel beschikbare ETL tool gezien (Bron: </w:t>
+      </w:r>
+      <w:r>
+        <w:rPr>
+          <w:lang w:val="nl-NL"/>
+        </w:rPr>
+        <w:fldChar w:fldCharType="begin"/>
+      </w:r>
+      <w:r>
+        <w:rPr>
+          <w:lang w:val="nl-NL"/>
+        </w:rPr>
+        <w:instrText xml:space="preserve"> HYPERLINK "</w:instrText>
+      </w:r>
+      <w:r>
+        <w:rPr>
+          <w:lang w:val="nl-NL"/>
+        </w:rPr>
+        <w:instrText>https://technet.microsoft.com/en-us/library/dd537533(v=sql.100).aspx</w:instrText>
+      </w:r>
+      <w:r>
+        <w:rPr>
+          <w:lang w:val="nl-NL"/>
+        </w:rPr>
+        <w:instrText xml:space="preserve">" </w:instrText>
+      </w:r>
+      <w:r>
+        <w:rPr>
+          <w:lang w:val="nl-NL"/>
+        </w:rPr>
+        <w:fldChar w:fldCharType="separate"/>
+      </w:r>
+      <w:r>
+        <w:rPr>
+          <w:rStyle w:val="Hyperlink"/>
+          <w:lang w:val="nl-NL"/>
+        </w:rPr>
+        <w:t>https://technet.microsoft.com/en-us/library/dd537533(v=sql.100).aspx</w:t>
+      </w:r>
+      <w:r>
+        <w:rPr>
+          <w:lang w:val="nl-NL"/>
+        </w:rPr>
+        <w:fldChar w:fldCharType="end"/>
+      </w:r>
+      <w:r>
+        <w:rPr>
+          <w:lang w:val="nl-NL"/>
+        </w:rPr>
+        <w:t>)</w:t>
+      </w:r>
+      <w:bookmarkStart w:id="0" w:name="_GoBack"/>
+      <w:bookmarkEnd w:id="0"/>
     </w:p>
     <w:p>
       <w:pPr>
@@ -502,6 +410,7 @@
       </w:pPr>
       <w:proofErr w:type="spellStart"/>
       <w:r>
+        <w:lastRenderedPageBreak/>
         <w:t>CloverETL</w:t>
       </w:r>
       <w:proofErr w:type="spellEnd"/>
@@ -534,7 +443,6 @@
         <w:rPr>
           <w:lang w:val="nl-NL"/>
         </w:rPr>
-        <w:lastRenderedPageBreak/>
         <w:t>Waarom gekozen om te onderzoeken?</w:t>
       </w:r>
     </w:p>
@@ -800,25 +708,21 @@
     <w:p>
       <w:pPr>
         <w:pStyle w:val="Heading2"/>
-        <w:rPr>
-          <w:lang w:val="nl-NL"/>
-        </w:rPr>
       </w:pPr>
       <w:proofErr w:type="spellStart"/>
       <w:r>
-        <w:rPr>
-          <w:lang w:val="nl-NL"/>
-        </w:rPr>
         <w:t>Apatar</w:t>
       </w:r>
       <w:proofErr w:type="spellEnd"/>
     </w:p>
     <w:p>
+      <w:proofErr w:type="spellStart"/>
       <w:r>
-        <w:rPr>
-          <w:lang w:val="nl-NL"/>
-        </w:rPr>
-        <w:t xml:space="preserve">Homepagina: </w:t>
+        <w:t>Homepagina</w:t>
+      </w:r>
+      <w:proofErr w:type="spellEnd"/>
+      <w:r>
+        <w:t xml:space="preserve">: </w:t>
       </w:r>
       <w:hyperlink r:id="rId9" w:history="1">
         <w:r>
@@ -932,7 +836,14 @@
         <w:rPr>
           <w:lang w:val="nl-NL"/>
         </w:rPr>
-        <w:t>. Het komt niet over alsof de vragen in deze FAQ ook echt gevraagd worden door gebruikers, onder door de vraag “</w:t>
+        <w:t xml:space="preserve">. Het komt niet over alsof de vragen in deze FAQ ook echt gevraagd worden door gebruikers, </w:t>
+      </w:r>
+      <w:r>
+        <w:rPr>
+          <w:lang w:val="nl-NL"/>
+        </w:rPr>
+        <w:lastRenderedPageBreak/>
+        <w:t>onder door de vraag “</w:t>
       </w:r>
       <w:proofErr w:type="spellStart"/>
       <w:r>
@@ -1048,7 +959,6 @@
         <w:rPr>
           <w:lang w:val="nl-NL"/>
         </w:rPr>
-        <w:lastRenderedPageBreak/>
         <w:t xml:space="preserve">Voor het gebruik van de tool is een account nodig. Tegen de tijd dat de download klaar was, hadden wij al vele slechte impressies van </w:t>
       </w:r>
       <w:proofErr w:type="spellStart"/>
@@ -1210,11 +1120,11 @@
       <w:pPr>
         <w:pStyle w:val="Heading2"/>
       </w:pPr>
-      <w:bookmarkStart w:id="0" w:name="_Toc508702556"/>
+      <w:bookmarkStart w:id="1" w:name="_Toc508702556"/>
       <w:r>
         <w:t>Order</w:t>
       </w:r>
-      <w:bookmarkEnd w:id="0"/>
+      <w:bookmarkEnd w:id="1"/>
     </w:p>
     <w:p>
       <w:pPr>
@@ -1243,10 +1153,10 @@
             <v:path o:extrusionok="f" gradientshapeok="t" o:connecttype="rect"/>
             <o:lock v:ext="edit" aspectratio="t"/>
           </v:shapetype>
-          <v:shape id="_x0000_i1025" type="#_x0000_t75" style="width:453pt;height:469.2pt" o:ole="">
+          <v:shape id="_x0000_i1025" type="#_x0000_t75" style="width:453pt;height:469pt" o:ole="">
             <v:imagedata r:id="rId11" o:title=""/>
           </v:shape>
-          <o:OLEObject Type="Embed" ProgID="Visio.Drawing.15" ShapeID="_x0000_i1025" DrawAspect="Content" ObjectID="_1582453299" r:id="rId12"/>
+          <o:OLEObject Type="Embed" ProgID="Visio.Drawing.15" ShapeID="_x0000_i1025" DrawAspect="Content" ObjectID="_1582454970" r:id="rId12"/>
         </w:object>
       </w:r>
     </w:p>
@@ -1259,20 +1169,20 @@
       <w:pPr>
         <w:pStyle w:val="Heading2"/>
       </w:pPr>
-      <w:bookmarkStart w:id="1" w:name="_Toc508702557"/>
+      <w:bookmarkStart w:id="2" w:name="_Toc508702557"/>
       <w:r>
         <w:lastRenderedPageBreak/>
         <w:t>Training (cursus)</w:t>
       </w:r>
-      <w:bookmarkEnd w:id="1"/>
+      <w:bookmarkEnd w:id="2"/>
     </w:p>
     <w:p>
       <w:r>
         <w:object w:dxaOrig="11581" w:dyaOrig="2760">
-          <v:shape id="_x0000_i1026" type="#_x0000_t75" style="width:454.2pt;height:108pt" o:ole="">
+          <v:shape id="_x0000_i1026" type="#_x0000_t75" style="width:454pt;height:108pt" o:ole="">
             <v:imagedata r:id="rId13" o:title=""/>
           </v:shape>
-          <o:OLEObject Type="Embed" ProgID="Visio.Drawing.15" ShapeID="_x0000_i1026" DrawAspect="Content" ObjectID="_1582453300" r:id="rId14"/>
+          <o:OLEObject Type="Embed" ProgID="Visio.Drawing.15" ShapeID="_x0000_i1026" DrawAspect="Content" ObjectID="_1582454971" r:id="rId14"/>
         </w:object>
       </w:r>
     </w:p>
@@ -1281,21 +1191,21 @@
       <w:pPr>
         <w:pStyle w:val="Heading2"/>
       </w:pPr>
-      <w:bookmarkStart w:id="2" w:name="_Toc508702558"/>
+      <w:bookmarkStart w:id="3" w:name="_Toc508702558"/>
       <w:proofErr w:type="spellStart"/>
       <w:r>
         <w:t>Retailer_Site</w:t>
       </w:r>
-      <w:bookmarkEnd w:id="2"/>
+      <w:bookmarkEnd w:id="3"/>
       <w:proofErr w:type="spellEnd"/>
     </w:p>
     <w:p>
       <w:r>
         <w:object w:dxaOrig="12990" w:dyaOrig="7380">
-          <v:shape id="_x0000_i1027" type="#_x0000_t75" style="width:453pt;height:257.4pt" o:ole="">
+          <v:shape id="_x0000_i1027" type="#_x0000_t75" style="width:452.5pt;height:257.5pt" o:ole="">
             <v:imagedata r:id="rId15" o:title=""/>
           </v:shape>
-          <o:OLEObject Type="Embed" ProgID="Visio.Drawing.15" ShapeID="_x0000_i1027" DrawAspect="Content" ObjectID="_1582453301" r:id="rId16"/>
+          <o:OLEObject Type="Embed" ProgID="Visio.Drawing.15" ShapeID="_x0000_i1027" DrawAspect="Content" ObjectID="_1582454972" r:id="rId16"/>
         </w:object>
       </w:r>
     </w:p>
@@ -1308,20 +1218,20 @@
       <w:pPr>
         <w:pStyle w:val="Heading2"/>
       </w:pPr>
-      <w:bookmarkStart w:id="3" w:name="_Toc508702559"/>
+      <w:bookmarkStart w:id="4" w:name="_Toc508702559"/>
       <w:r>
         <w:lastRenderedPageBreak/>
         <w:t>Retailer</w:t>
       </w:r>
-      <w:bookmarkEnd w:id="3"/>
+      <w:bookmarkEnd w:id="4"/>
     </w:p>
     <w:p>
       <w:r>
         <w:object w:dxaOrig="11221" w:dyaOrig="3406">
-          <v:shape id="_x0000_i1028" type="#_x0000_t75" style="width:453pt;height:137.4pt" o:ole="">
+          <v:shape id="_x0000_i1028" type="#_x0000_t75" style="width:453pt;height:137.5pt" o:ole="">
             <v:imagedata r:id="rId17" o:title=""/>
           </v:shape>
-          <o:OLEObject Type="Embed" ProgID="Visio.Drawing.15" ShapeID="_x0000_i1028" DrawAspect="Content" ObjectID="_1582453302" r:id="rId18"/>
+          <o:OLEObject Type="Embed" ProgID="Visio.Drawing.15" ShapeID="_x0000_i1028" DrawAspect="Content" ObjectID="_1582454973" r:id="rId18"/>
         </w:object>
       </w:r>
     </w:p>
@@ -1330,19 +1240,19 @@
       <w:pPr>
         <w:pStyle w:val="Heading2"/>
       </w:pPr>
-      <w:bookmarkStart w:id="4" w:name="_Toc508702560"/>
+      <w:bookmarkStart w:id="5" w:name="_Toc508702560"/>
       <w:r>
         <w:t>Department &amp; Branch</w:t>
       </w:r>
-      <w:bookmarkEnd w:id="4"/>
+      <w:bookmarkEnd w:id="5"/>
     </w:p>
     <w:p>
       <w:r>
         <w:object w:dxaOrig="12825" w:dyaOrig="9991">
-          <v:shape id="_x0000_i1029" type="#_x0000_t75" style="width:453pt;height:353.4pt" o:ole="">
+          <v:shape id="_x0000_i1029" type="#_x0000_t75" style="width:452.5pt;height:353pt" o:ole="">
             <v:imagedata r:id="rId19" o:title=""/>
           </v:shape>
-          <o:OLEObject Type="Embed" ProgID="Visio.Drawing.15" ShapeID="_x0000_i1029" DrawAspect="Content" ObjectID="_1582453303" r:id="rId20"/>
+          <o:OLEObject Type="Embed" ProgID="Visio.Drawing.15" ShapeID="_x0000_i1029" DrawAspect="Content" ObjectID="_1582454974" r:id="rId20"/>
         </w:object>
       </w:r>
     </w:p>
@@ -1355,20 +1265,20 @@
       <w:pPr>
         <w:pStyle w:val="Heading2"/>
       </w:pPr>
-      <w:bookmarkStart w:id="5" w:name="_Toc508702561"/>
+      <w:bookmarkStart w:id="6" w:name="_Toc508702561"/>
       <w:r>
         <w:lastRenderedPageBreak/>
         <w:t>Customer</w:t>
       </w:r>
-      <w:bookmarkEnd w:id="5"/>
+      <w:bookmarkEnd w:id="6"/>
     </w:p>
     <w:p>
       <w:r>
         <w:object w:dxaOrig="12645" w:dyaOrig="8626">
-          <v:shape id="_x0000_i1030" type="#_x0000_t75" style="width:452.4pt;height:309pt" o:ole="">
+          <v:shape id="_x0000_i1030" type="#_x0000_t75" style="width:452.5pt;height:309pt" o:ole="">
             <v:imagedata r:id="rId21" o:title=""/>
           </v:shape>
-          <o:OLEObject Type="Embed" ProgID="Visio.Drawing.15" ShapeID="_x0000_i1030" DrawAspect="Content" ObjectID="_1582453304" r:id="rId22"/>
+          <o:OLEObject Type="Embed" ProgID="Visio.Drawing.15" ShapeID="_x0000_i1030" DrawAspect="Content" ObjectID="_1582454975" r:id="rId22"/>
         </w:object>
       </w:r>
     </w:p>
@@ -1377,19 +1287,19 @@
       <w:pPr>
         <w:pStyle w:val="Heading2"/>
       </w:pPr>
-      <w:bookmarkStart w:id="6" w:name="_Toc508702562"/>
+      <w:bookmarkStart w:id="7" w:name="_Toc508702562"/>
       <w:r>
         <w:t>Bonus</w:t>
       </w:r>
-      <w:bookmarkEnd w:id="6"/>
+      <w:bookmarkEnd w:id="7"/>
     </w:p>
     <w:p>
       <w:r>
         <w:object w:dxaOrig="11221" w:dyaOrig="2925">
-          <v:shape id="_x0000_i1031" type="#_x0000_t75" style="width:453pt;height:118.2pt" o:ole="">
+          <v:shape id="_x0000_i1031" type="#_x0000_t75" style="width:453pt;height:118pt" o:ole="">
             <v:imagedata r:id="rId23" o:title=""/>
           </v:shape>
-          <o:OLEObject Type="Embed" ProgID="Visio.Drawing.15" ShapeID="_x0000_i1031" DrawAspect="Content" ObjectID="_1582453305" r:id="rId24"/>
+          <o:OLEObject Type="Embed" ProgID="Visio.Drawing.15" ShapeID="_x0000_i1031" DrawAspect="Content" ObjectID="_1582454976" r:id="rId24"/>
         </w:object>
       </w:r>
     </w:p>
@@ -1402,20 +1312,20 @@
       <w:pPr>
         <w:pStyle w:val="Heading2"/>
       </w:pPr>
-      <w:bookmarkStart w:id="7" w:name="_Toc508702563"/>
+      <w:bookmarkStart w:id="8" w:name="_Toc508702563"/>
       <w:r>
         <w:lastRenderedPageBreak/>
         <w:t>Product</w:t>
       </w:r>
-      <w:bookmarkEnd w:id="7"/>
+      <w:bookmarkEnd w:id="8"/>
     </w:p>
     <w:p>
       <w:r>
         <w:object w:dxaOrig="16201" w:dyaOrig="16486">
-          <v:shape id="_x0000_i1032" type="#_x0000_t75" style="width:453pt;height:460.8pt" o:ole="">
+          <v:shape id="_x0000_i1032" type="#_x0000_t75" style="width:453pt;height:461pt" o:ole="">
             <v:imagedata r:id="rId25" o:title=""/>
           </v:shape>
-          <o:OLEObject Type="Embed" ProgID="Visio.Drawing.15" ShapeID="_x0000_i1032" DrawAspect="Content" ObjectID="_1582453306" r:id="rId26"/>
+          <o:OLEObject Type="Embed" ProgID="Visio.Drawing.15" ShapeID="_x0000_i1032" DrawAspect="Content" ObjectID="_1582454977" r:id="rId26"/>
         </w:object>
       </w:r>
     </w:p>
@@ -28425,8 +28335,6 @@
         </w:rPr>
         <w:t>Wij hebben ten eerste alle eisen aan het nieuwe systeem doorgenomen. Deze hebben we geprioriteerd voor zo ver dat nog nodig was, aangezien het meeste al gedaan was. Hierna hebben we de klassendiagrammen van beide instanties gemaakt. Deze hebben wij naast elkaar gezet om goed te kijken naar de verschillen en overeenkomsten. Hier hebben we één klassendiagram uit gemaakt door de eerdergenoemde overeenkomsten en verschillen te gebruiken. Dit hebben we gedaan met het gebruik van de eisen aan het systeem, maar alleen met de eisen die wij waar konden maken met de bestaande informatie. De eisen die nieuwe klassen in het klassendiagram nodig hebben, zijn er pas bijgekomen nadat we beide oude klassendiagrammen volledig hebben gecombineerd in het nieuwe diagram.</w:t>
       </w:r>
-      <w:bookmarkStart w:id="8" w:name="_GoBack"/>
-      <w:bookmarkEnd w:id="8"/>
     </w:p>
     <w:p>
       <w:pPr>

</xml_diff>

<commit_message>
updated 5 of the migration plan
</commit_message>
<xml_diff>
--- a/Migratieplan/MIgratieplan Volledig.docx
+++ b/Migratieplan/MIgratieplan Volledig.docx
@@ -1,6 +1,6 @@
 
 <file path=word/document.xml><?xml version="1.0" encoding="utf-8"?>
-<w:document xmlns:wpc="http://schemas.microsoft.com/office/word/2010/wordprocessingCanvas" xmlns:cx="http://schemas.microsoft.com/office/drawing/2014/chartex" xmlns:cx1="http://schemas.microsoft.com/office/drawing/2015/9/8/chartex" xmlns:cx2="http://schemas.microsoft.com/office/drawing/2015/10/21/chartex" xmlns:cx3="http://schemas.microsoft.com/office/drawing/2016/5/9/chartex" xmlns:cx4="http://schemas.microsoft.com/office/drawing/2016/5/10/chartex" xmlns:cx5="http://schemas.microsoft.com/office/drawing/2016/5/11/chartex" xmlns:cx6="http://schemas.microsoft.com/office/drawing/2016/5/12/chartex" xmlns:cx7="http://schemas.microsoft.com/office/drawing/2016/5/13/chartex" xmlns:cx8="http://schemas.microsoft.com/office/drawing/2016/5/14/chartex" xmlns:mc="http://schemas.openxmlformats.org/markup-compatibility/2006" xmlns:aink="http://schemas.microsoft.com/office/drawing/2016/ink" xmlns:am3d="http://schemas.microsoft.com/office/drawing/2017/model3d" xmlns:o="urn:schemas-microsoft-com:office:office" xmlns:r="http://schemas.openxmlformats.org/officeDocument/2006/relationships" xmlns:m="http://schemas.openxmlformats.org/officeDocument/2006/math" xmlns:v="urn:schemas-microsoft-com:vml" xmlns:wp14="http://schemas.microsoft.com/office/word/2010/wordprocessingDrawing" xmlns:wp="http://schemas.openxmlformats.org/drawingml/2006/wordprocessingDrawing" xmlns:w10="urn:schemas-microsoft-com:office:word" xmlns:w="http://schemas.openxmlformats.org/wordprocessingml/2006/main" xmlns:w14="http://schemas.microsoft.com/office/word/2010/wordml" xmlns:w15="http://schemas.microsoft.com/office/word/2012/wordml" xmlns:w16cid="http://schemas.microsoft.com/office/word/2016/wordml/cid" xmlns:w16se="http://schemas.microsoft.com/office/word/2015/wordml/symex" xmlns:wpg="http://schemas.microsoft.com/office/word/2010/wordprocessingGroup" xmlns:wpi="http://schemas.microsoft.com/office/word/2010/wordprocessingInk" xmlns:wne="http://schemas.microsoft.com/office/word/2006/wordml" xmlns:wps="http://schemas.microsoft.com/office/word/2010/wordprocessingShape" mc:Ignorable="w14 w15 w16se w16cid wp14">
+<w:document xmlns:wpc="http://schemas.microsoft.com/office/word/2010/wordprocessingCanvas" xmlns:mc="http://schemas.openxmlformats.org/markup-compatibility/2006" xmlns:o="urn:schemas-microsoft-com:office:office" xmlns:r="http://schemas.openxmlformats.org/officeDocument/2006/relationships" xmlns:m="http://schemas.openxmlformats.org/officeDocument/2006/math" xmlns:v="urn:schemas-microsoft-com:vml" xmlns:wp14="http://schemas.microsoft.com/office/word/2010/wordprocessingDrawing" xmlns:wp="http://schemas.openxmlformats.org/drawingml/2006/wordprocessingDrawing" xmlns:w10="urn:schemas-microsoft-com:office:word" xmlns:w="http://schemas.openxmlformats.org/wordprocessingml/2006/main" xmlns:w14="http://schemas.microsoft.com/office/word/2010/wordml" xmlns:w15="http://schemas.microsoft.com/office/word/2012/wordml" xmlns:wpg="http://schemas.microsoft.com/office/word/2010/wordprocessingGroup" xmlns:wpi="http://schemas.microsoft.com/office/word/2010/wordprocessingInk" xmlns:wne="http://schemas.microsoft.com/office/word/2006/wordml" xmlns:wps="http://schemas.microsoft.com/office/word/2010/wordprocessingShape" mc:Ignorable="w14 w15 wp14">
   <w:body>
     <w:p>
       <w:pPr>
@@ -22,31 +22,7 @@
           <w:shd w:val="clear" w:color="auto" w:fill="FFFFFF"/>
           <w:lang w:val="nl-NL"/>
         </w:rPr>
-        <w:t>Kwaliteit van de gegevens. Je onderzoekt de kwaliteit van de gegevens van de A&amp;C HRM database en de gegevens van employee in de A&amp;</w:t>
-      </w:r>
-      <w:proofErr w:type="gramStart"/>
-      <w:r>
-        <w:rPr>
-          <w:rFonts w:ascii="Helvetica" w:hAnsi="Helvetica" w:cs="Helvetica"/>
-          <w:color w:val="111111"/>
-          <w:sz w:val="20"/>
-          <w:szCs w:val="20"/>
-          <w:shd w:val="clear" w:color="auto" w:fill="FFFFFF"/>
-          <w:lang w:val="nl-NL"/>
-        </w:rPr>
-        <w:t>C database</w:t>
-      </w:r>
-      <w:proofErr w:type="gramEnd"/>
-      <w:r>
-        <w:rPr>
-          <w:rFonts w:ascii="Helvetica" w:hAnsi="Helvetica" w:cs="Helvetica"/>
-          <w:color w:val="111111"/>
-          <w:sz w:val="20"/>
-          <w:szCs w:val="20"/>
-          <w:shd w:val="clear" w:color="auto" w:fill="FFFFFF"/>
-          <w:lang w:val="nl-NL"/>
-        </w:rPr>
-        <w:t xml:space="preserve">. </w:t>
+        <w:t xml:space="preserve">Kwaliteit van de gegevens. Je onderzoekt de kwaliteit van de gegevens van de A&amp;C HRM database en de gegevens van employee in de A&amp;C database. </w:t>
       </w:r>
       <w:r>
         <w:rPr>
@@ -245,57 +221,21 @@
         </w:rPr>
         <w:t xml:space="preserve"> SSIS wordt ook als de snelste commercieel beschikbare ETL tool gezien (Bron: </w:t>
       </w:r>
-      <w:r>
-        <w:rPr>
-          <w:lang w:val="nl-NL"/>
-        </w:rPr>
-        <w:fldChar w:fldCharType="begin"/>
-      </w:r>
-      <w:r>
-        <w:rPr>
-          <w:lang w:val="nl-NL"/>
-        </w:rPr>
-        <w:instrText xml:space="preserve"> HYPERLINK "</w:instrText>
-      </w:r>
-      <w:r>
-        <w:rPr>
-          <w:lang w:val="nl-NL"/>
-        </w:rPr>
-        <w:instrText>https://technet.microsoft.com/en-us/library/dd537533(v=sql.100).aspx</w:instrText>
-      </w:r>
-      <w:r>
-        <w:rPr>
-          <w:lang w:val="nl-NL"/>
-        </w:rPr>
-        <w:instrText xml:space="preserve">" </w:instrText>
-      </w:r>
-      <w:r>
-        <w:rPr>
-          <w:lang w:val="nl-NL"/>
-        </w:rPr>
-        <w:fldChar w:fldCharType="separate"/>
-      </w:r>
-      <w:r>
-        <w:rPr>
-          <w:rStyle w:val="Hyperlink"/>
-          <w:lang w:val="nl-NL"/>
-        </w:rPr>
-        <w:t>https://technet.microsoft.com/en-us/library/dd537533(v=sql.100).aspx</w:t>
-      </w:r>
-      <w:r>
-        <w:rPr>
-          <w:lang w:val="nl-NL"/>
-        </w:rPr>
-        <w:fldChar w:fldCharType="end"/>
-      </w:r>
+      <w:hyperlink r:id="rId6" w:history="1">
+        <w:r>
+          <w:rPr>
+            <w:rStyle w:val="Hyperlink"/>
+            <w:lang w:val="nl-NL"/>
+          </w:rPr>
+          <w:t>https://technet.microsoft.com/en-us/library/dd537533(v=sql.100).aspx</w:t>
+        </w:r>
+      </w:hyperlink>
       <w:r>
         <w:rPr>
           <w:lang w:val="nl-NL"/>
         </w:rPr>
         <w:t>)</w:t>
       </w:r>
-      <w:bookmarkStart w:id="0" w:name="_GoBack"/>
-      <w:bookmarkEnd w:id="0"/>
     </w:p>
     <w:p>
       <w:pPr>
@@ -306,6 +246,7 @@
       <w:r>
         <w:rPr>
           <w:noProof/>
+          <w:lang w:eastAsia="en-GB"/>
         </w:rPr>
         <w:drawing>
           <wp:inline distT="0" distB="0" distL="0" distR="0">
@@ -325,7 +266,7 @@
                     </pic:cNvPicPr>
                   </pic:nvPicPr>
                   <pic:blipFill>
-                    <a:blip r:embed="rId6" cstate="print">
+                    <a:blip r:embed="rId7" cstate="print">
                       <a:extLst>
                         <a:ext uri="{28A0092B-C50C-407E-A947-70E740481C1C}">
                           <a14:useLocalDpi xmlns:a14="http://schemas.microsoft.com/office/drawing/2010/main" val="0"/>
@@ -380,21 +321,7 @@
         <w:rPr>
           <w:lang w:val="nl-NL"/>
         </w:rPr>
-        <w:t xml:space="preserve">SSIS is onze eerste keuze voor </w:t>
-      </w:r>
-      <w:proofErr w:type="gramStart"/>
-      <w:r>
-        <w:rPr>
-          <w:lang w:val="nl-NL"/>
-        </w:rPr>
-        <w:t>ETL tool</w:t>
-      </w:r>
-      <w:proofErr w:type="gramEnd"/>
-      <w:r>
-        <w:rPr>
-          <w:lang w:val="nl-NL"/>
-        </w:rPr>
-        <w:t xml:space="preserve"> die wij gaan gebruiken voor het project. Door de grote hoeveelheid documentatie, en het professionele uiterlijk lijkt het ons een fijn programma om mee te werken.</w:t>
+        <w:t>SSIS is onze eerste keuze voor ETL tool die wij gaan gebruiken voor het project. Door de grote hoeveelheid documentatie, en het professionele uiterlijk lijkt het ons een fijn programma om mee te werken.</w:t>
       </w:r>
     </w:p>
     <w:p>
@@ -424,7 +351,7 @@
       <w:r>
         <w:t xml:space="preserve">: </w:t>
       </w:r>
-      <w:hyperlink r:id="rId7" w:history="1">
+      <w:hyperlink r:id="rId8" w:history="1">
         <w:r>
           <w:rPr>
             <w:rStyle w:val="Hyperlink"/>
@@ -464,35 +391,7 @@
         <w:rPr>
           <w:lang w:val="nl-NL"/>
         </w:rPr>
-        <w:t xml:space="preserve"> staat hoog beoordeeld als </w:t>
-      </w:r>
-      <w:proofErr w:type="gramStart"/>
-      <w:r>
-        <w:rPr>
-          <w:lang w:val="nl-NL"/>
-        </w:rPr>
-        <w:t>ETL tool</w:t>
-      </w:r>
-      <w:proofErr w:type="gramEnd"/>
-      <w:r>
-        <w:rPr>
-          <w:lang w:val="nl-NL"/>
-        </w:rPr>
-        <w:t xml:space="preserve">. De software komt vaak voor in vergelijkingen tussen </w:t>
-      </w:r>
-      <w:proofErr w:type="gramStart"/>
-      <w:r>
-        <w:rPr>
-          <w:lang w:val="nl-NL"/>
-        </w:rPr>
-        <w:t>ETL tools</w:t>
-      </w:r>
-      <w:proofErr w:type="gramEnd"/>
-      <w:r>
-        <w:rPr>
-          <w:lang w:val="nl-NL"/>
-        </w:rPr>
-        <w:t xml:space="preserve"> en komt er zeker niet slecht uit.</w:t>
+        <w:t xml:space="preserve"> staat hoog beoordeeld als ETL tool. De software komt vaak voor in vergelijkingen tussen ETL tools en komt er zeker niet slecht uit.</w:t>
       </w:r>
     </w:p>
     <w:p>
@@ -606,6 +505,7 @@
       <w:r>
         <w:rPr>
           <w:noProof/>
+          <w:lang w:eastAsia="en-GB"/>
         </w:rPr>
         <w:drawing>
           <wp:inline distT="0" distB="0" distL="0" distR="0" wp14:anchorId="7891C8F1" wp14:editId="6827F96B">
@@ -623,7 +523,7 @@
                     <pic:cNvPicPr/>
                   </pic:nvPicPr>
                   <pic:blipFill>
-                    <a:blip r:embed="rId8"/>
+                    <a:blip r:embed="rId9"/>
                     <a:stretch>
                       <a:fillRect/>
                     </a:stretch>
@@ -724,7 +624,7 @@
       <w:r>
         <w:t xml:space="preserve">: </w:t>
       </w:r>
-      <w:hyperlink r:id="rId9" w:history="1">
+      <w:hyperlink r:id="rId10" w:history="1">
         <w:r>
           <w:rPr>
             <w:rStyle w:val="Hyperlink"/>
@@ -768,21 +668,7 @@
         <w:rPr>
           <w:lang w:val="nl-NL"/>
         </w:rPr>
-        <w:t xml:space="preserve">Deze </w:t>
-      </w:r>
-      <w:proofErr w:type="gramStart"/>
-      <w:r>
-        <w:rPr>
-          <w:lang w:val="nl-NL"/>
-        </w:rPr>
-        <w:t>ETL tool</w:t>
-      </w:r>
-      <w:proofErr w:type="gramEnd"/>
-      <w:r>
-        <w:rPr>
-          <w:lang w:val="nl-NL"/>
-        </w:rPr>
-        <w:t xml:space="preserve"> stond in de lijst van bekende en goede tools.</w:t>
+        <w:t>Deze ETL tool stond in de lijst van bekende en goede tools.</w:t>
       </w:r>
     </w:p>
     <w:p>
@@ -808,21 +694,7 @@
         <w:rPr>
           <w:lang w:val="nl-NL"/>
         </w:rPr>
-        <w:t xml:space="preserve">Toen wij de documentatie van deze </w:t>
-      </w:r>
-      <w:proofErr w:type="gramStart"/>
-      <w:r>
-        <w:rPr>
-          <w:lang w:val="nl-NL"/>
-        </w:rPr>
-        <w:t>ETL tool</w:t>
-      </w:r>
-      <w:proofErr w:type="gramEnd"/>
-      <w:r>
-        <w:rPr>
-          <w:lang w:val="nl-NL"/>
-        </w:rPr>
-        <w:t xml:space="preserve"> wouden doornemen, laadde de pagina niet. Dit is al een slechte eerste impressie. Verder bevat de FAQ alleen maar vragen die in het voordeel vallen voor </w:t>
+        <w:t xml:space="preserve">Toen wij de documentatie van deze ETL tool wouden doornemen, laadde de pagina niet. Dit is al een slechte eerste impressie. Verder bevat de FAQ alleen maar vragen die in het voordeel vallen voor </w:t>
       </w:r>
       <w:proofErr w:type="spellStart"/>
       <w:r>
@@ -992,6 +864,7 @@
       <w:r>
         <w:rPr>
           <w:noProof/>
+          <w:lang w:eastAsia="en-GB"/>
         </w:rPr>
         <w:drawing>
           <wp:inline distT="0" distB="0" distL="0" distR="0" wp14:anchorId="56BA8054" wp14:editId="4BD9F932">
@@ -1009,7 +882,7 @@
                     <pic:cNvPicPr/>
                   </pic:nvPicPr>
                   <pic:blipFill>
-                    <a:blip r:embed="rId10"/>
+                    <a:blip r:embed="rId11"/>
                     <a:stretch>
                       <a:fillRect/>
                     </a:stretch>
@@ -1060,21 +933,7 @@
         <w:rPr>
           <w:lang w:val="nl-NL"/>
         </w:rPr>
-        <w:t xml:space="preserve">Dit wordt niet de </w:t>
-      </w:r>
-      <w:proofErr w:type="gramStart"/>
-      <w:r>
-        <w:rPr>
-          <w:lang w:val="nl-NL"/>
-        </w:rPr>
-        <w:t>ETL tool</w:t>
-      </w:r>
-      <w:proofErr w:type="gramEnd"/>
-      <w:r>
-        <w:rPr>
-          <w:lang w:val="nl-NL"/>
-        </w:rPr>
-        <w:t xml:space="preserve"> die wij gaan gebruiken voor ons project. De documentatie werkt niet, de FAQ geeft geen goede impressies, en zelfs de web demo werkt niet. Verder is er een account nodig voor gebruik en ook dit vinden wij niet erg fijn.</w:t>
+        <w:t>Dit wordt niet de ETL tool die wij gaan gebruiken voor ons project. De documentatie werkt niet, de FAQ geeft geen goede impressies, en zelfs de web demo werkt niet. Verder is er een account nodig voor gebruik en ook dit vinden wij niet erg fijn.</w:t>
       </w:r>
     </w:p>
     <w:p>
@@ -1120,11 +979,11 @@
       <w:pPr>
         <w:pStyle w:val="Heading2"/>
       </w:pPr>
-      <w:bookmarkStart w:id="1" w:name="_Toc508702556"/>
+      <w:bookmarkStart w:id="0" w:name="_Toc508702556"/>
       <w:r>
         <w:t>Order</w:t>
       </w:r>
-      <w:bookmarkEnd w:id="1"/>
+      <w:bookmarkEnd w:id="0"/>
     </w:p>
     <w:p>
       <w:pPr>
@@ -1153,10 +1012,10 @@
             <v:path o:extrusionok="f" gradientshapeok="t" o:connecttype="rect"/>
             <o:lock v:ext="edit" aspectratio="t"/>
           </v:shapetype>
-          <v:shape id="_x0000_i1025" type="#_x0000_t75" style="width:453pt;height:469pt" o:ole="">
-            <v:imagedata r:id="rId11" o:title=""/>
+          <v:shape id="_x0000_i1025" type="#_x0000_t75" style="width:453pt;height:468.75pt" o:ole="">
+            <v:imagedata r:id="rId12" o:title=""/>
           </v:shape>
-          <o:OLEObject Type="Embed" ProgID="Visio.Drawing.15" ShapeID="_x0000_i1025" DrawAspect="Content" ObjectID="_1582454970" r:id="rId12"/>
+          <o:OLEObject Type="Embed" ProgID="Visio.Drawing.15" ShapeID="_x0000_i1025" DrawAspect="Content" ObjectID="_1582548359" r:id="rId13"/>
         </w:object>
       </w:r>
     </w:p>
@@ -1169,20 +1028,20 @@
       <w:pPr>
         <w:pStyle w:val="Heading2"/>
       </w:pPr>
-      <w:bookmarkStart w:id="2" w:name="_Toc508702557"/>
+      <w:bookmarkStart w:id="1" w:name="_Toc508702557"/>
       <w:r>
         <w:lastRenderedPageBreak/>
         <w:t>Training (cursus)</w:t>
       </w:r>
-      <w:bookmarkEnd w:id="2"/>
+      <w:bookmarkEnd w:id="1"/>
     </w:p>
     <w:p>
       <w:r>
         <w:object w:dxaOrig="11581" w:dyaOrig="2760">
-          <v:shape id="_x0000_i1026" type="#_x0000_t75" style="width:454pt;height:108pt" o:ole="">
-            <v:imagedata r:id="rId13" o:title=""/>
+          <v:shape id="_x0000_i1026" type="#_x0000_t75" style="width:453.75pt;height:108pt" o:ole="">
+            <v:imagedata r:id="rId14" o:title=""/>
           </v:shape>
-          <o:OLEObject Type="Embed" ProgID="Visio.Drawing.15" ShapeID="_x0000_i1026" DrawAspect="Content" ObjectID="_1582454971" r:id="rId14"/>
+          <o:OLEObject Type="Embed" ProgID="Visio.Drawing.15" ShapeID="_x0000_i1026" DrawAspect="Content" ObjectID="_1582548360" r:id="rId15"/>
         </w:object>
       </w:r>
     </w:p>
@@ -1191,21 +1050,21 @@
       <w:pPr>
         <w:pStyle w:val="Heading2"/>
       </w:pPr>
-      <w:bookmarkStart w:id="3" w:name="_Toc508702558"/>
+      <w:bookmarkStart w:id="2" w:name="_Toc508702558"/>
       <w:proofErr w:type="spellStart"/>
       <w:r>
         <w:t>Retailer_Site</w:t>
       </w:r>
-      <w:bookmarkEnd w:id="3"/>
+      <w:bookmarkEnd w:id="2"/>
       <w:proofErr w:type="spellEnd"/>
     </w:p>
     <w:p>
       <w:r>
         <w:object w:dxaOrig="12990" w:dyaOrig="7380">
-          <v:shape id="_x0000_i1027" type="#_x0000_t75" style="width:452.5pt;height:257.5pt" o:ole="">
-            <v:imagedata r:id="rId15" o:title=""/>
+          <v:shape id="_x0000_i1027" type="#_x0000_t75" style="width:453pt;height:257.25pt" o:ole="">
+            <v:imagedata r:id="rId16" o:title=""/>
           </v:shape>
-          <o:OLEObject Type="Embed" ProgID="Visio.Drawing.15" ShapeID="_x0000_i1027" DrawAspect="Content" ObjectID="_1582454972" r:id="rId16"/>
+          <o:OLEObject Type="Embed" ProgID="Visio.Drawing.15" ShapeID="_x0000_i1027" DrawAspect="Content" ObjectID="_1582548361" r:id="rId17"/>
         </w:object>
       </w:r>
     </w:p>
@@ -1218,20 +1077,20 @@
       <w:pPr>
         <w:pStyle w:val="Heading2"/>
       </w:pPr>
-      <w:bookmarkStart w:id="4" w:name="_Toc508702559"/>
+      <w:bookmarkStart w:id="3" w:name="_Toc508702559"/>
       <w:r>
         <w:lastRenderedPageBreak/>
         <w:t>Retailer</w:t>
       </w:r>
-      <w:bookmarkEnd w:id="4"/>
+      <w:bookmarkEnd w:id="3"/>
     </w:p>
     <w:p>
       <w:r>
         <w:object w:dxaOrig="11221" w:dyaOrig="3406">
-          <v:shape id="_x0000_i1028" type="#_x0000_t75" style="width:453pt;height:137.5pt" o:ole="">
-            <v:imagedata r:id="rId17" o:title=""/>
+          <v:shape id="_x0000_i1028" type="#_x0000_t75" style="width:453pt;height:137.25pt" o:ole="">
+            <v:imagedata r:id="rId18" o:title=""/>
           </v:shape>
-          <o:OLEObject Type="Embed" ProgID="Visio.Drawing.15" ShapeID="_x0000_i1028" DrawAspect="Content" ObjectID="_1582454973" r:id="rId18"/>
+          <o:OLEObject Type="Embed" ProgID="Visio.Drawing.15" ShapeID="_x0000_i1028" DrawAspect="Content" ObjectID="_1582548362" r:id="rId19"/>
         </w:object>
       </w:r>
     </w:p>
@@ -1240,19 +1099,19 @@
       <w:pPr>
         <w:pStyle w:val="Heading2"/>
       </w:pPr>
-      <w:bookmarkStart w:id="5" w:name="_Toc508702560"/>
+      <w:bookmarkStart w:id="4" w:name="_Toc508702560"/>
       <w:r>
         <w:t>Department &amp; Branch</w:t>
       </w:r>
-      <w:bookmarkEnd w:id="5"/>
+      <w:bookmarkEnd w:id="4"/>
     </w:p>
     <w:p>
       <w:r>
         <w:object w:dxaOrig="12825" w:dyaOrig="9991">
-          <v:shape id="_x0000_i1029" type="#_x0000_t75" style="width:452.5pt;height:353pt" o:ole="">
-            <v:imagedata r:id="rId19" o:title=""/>
+          <v:shape id="_x0000_i1029" type="#_x0000_t75" style="width:453pt;height:353.25pt" o:ole="">
+            <v:imagedata r:id="rId20" o:title=""/>
           </v:shape>
-          <o:OLEObject Type="Embed" ProgID="Visio.Drawing.15" ShapeID="_x0000_i1029" DrawAspect="Content" ObjectID="_1582454974" r:id="rId20"/>
+          <o:OLEObject Type="Embed" ProgID="Visio.Drawing.15" ShapeID="_x0000_i1029" DrawAspect="Content" ObjectID="_1582548363" r:id="rId21"/>
         </w:object>
       </w:r>
     </w:p>
@@ -1265,20 +1124,20 @@
       <w:pPr>
         <w:pStyle w:val="Heading2"/>
       </w:pPr>
-      <w:bookmarkStart w:id="6" w:name="_Toc508702561"/>
+      <w:bookmarkStart w:id="5" w:name="_Toc508702561"/>
       <w:r>
         <w:lastRenderedPageBreak/>
         <w:t>Customer</w:t>
       </w:r>
-      <w:bookmarkEnd w:id="6"/>
+      <w:bookmarkEnd w:id="5"/>
     </w:p>
     <w:p>
       <w:r>
         <w:object w:dxaOrig="12645" w:dyaOrig="8626">
-          <v:shape id="_x0000_i1030" type="#_x0000_t75" style="width:452.5pt;height:309pt" o:ole="">
-            <v:imagedata r:id="rId21" o:title=""/>
+          <v:shape id="_x0000_i1030" type="#_x0000_t75" style="width:453pt;height:309pt" o:ole="">
+            <v:imagedata r:id="rId22" o:title=""/>
           </v:shape>
-          <o:OLEObject Type="Embed" ProgID="Visio.Drawing.15" ShapeID="_x0000_i1030" DrawAspect="Content" ObjectID="_1582454975" r:id="rId22"/>
+          <o:OLEObject Type="Embed" ProgID="Visio.Drawing.15" ShapeID="_x0000_i1030" DrawAspect="Content" ObjectID="_1582548364" r:id="rId23"/>
         </w:object>
       </w:r>
     </w:p>
@@ -1287,19 +1146,19 @@
       <w:pPr>
         <w:pStyle w:val="Heading2"/>
       </w:pPr>
-      <w:bookmarkStart w:id="7" w:name="_Toc508702562"/>
+      <w:bookmarkStart w:id="6" w:name="_Toc508702562"/>
       <w:r>
         <w:t>Bonus</w:t>
       </w:r>
-      <w:bookmarkEnd w:id="7"/>
+      <w:bookmarkEnd w:id="6"/>
     </w:p>
     <w:p>
       <w:r>
         <w:object w:dxaOrig="11221" w:dyaOrig="2925">
-          <v:shape id="_x0000_i1031" type="#_x0000_t75" style="width:453pt;height:118pt" o:ole="">
-            <v:imagedata r:id="rId23" o:title=""/>
+          <v:shape id="_x0000_i1031" type="#_x0000_t75" style="width:453pt;height:117.75pt" o:ole="">
+            <v:imagedata r:id="rId24" o:title=""/>
           </v:shape>
-          <o:OLEObject Type="Embed" ProgID="Visio.Drawing.15" ShapeID="_x0000_i1031" DrawAspect="Content" ObjectID="_1582454976" r:id="rId24"/>
+          <o:OLEObject Type="Embed" ProgID="Visio.Drawing.15" ShapeID="_x0000_i1031" DrawAspect="Content" ObjectID="_1582548365" r:id="rId25"/>
         </w:object>
       </w:r>
     </w:p>
@@ -1312,20 +1171,20 @@
       <w:pPr>
         <w:pStyle w:val="Heading2"/>
       </w:pPr>
-      <w:bookmarkStart w:id="8" w:name="_Toc508702563"/>
+      <w:bookmarkStart w:id="7" w:name="_Toc508702563"/>
       <w:r>
         <w:lastRenderedPageBreak/>
         <w:t>Product</w:t>
       </w:r>
-      <w:bookmarkEnd w:id="8"/>
+      <w:bookmarkEnd w:id="7"/>
     </w:p>
     <w:p>
       <w:r>
         <w:object w:dxaOrig="16201" w:dyaOrig="16486">
-          <v:shape id="_x0000_i1032" type="#_x0000_t75" style="width:453pt;height:461pt" o:ole="">
-            <v:imagedata r:id="rId25" o:title=""/>
+          <v:shape id="_x0000_i1032" type="#_x0000_t75" style="width:453pt;height:460.5pt" o:ole="">
+            <v:imagedata r:id="rId26" o:title=""/>
           </v:shape>
-          <o:OLEObject Type="Embed" ProgID="Visio.Drawing.15" ShapeID="_x0000_i1032" DrawAspect="Content" ObjectID="_1582454977" r:id="rId26"/>
+          <o:OLEObject Type="Embed" ProgID="Visio.Drawing.15" ShapeID="_x0000_i1032" DrawAspect="Content" ObjectID="_1582548366" r:id="rId27"/>
         </w:object>
       </w:r>
     </w:p>
@@ -1343,6 +1202,7 @@
       <w:r>
         <w:rPr>
           <w:noProof/>
+          <w:lang w:eastAsia="en-GB"/>
         </w:rPr>
         <w:drawing>
           <wp:inline distT="0" distB="0" distL="0" distR="0" wp14:anchorId="68AEB52D" wp14:editId="79C11BAC">
@@ -1360,7 +1220,7 @@
                     <pic:cNvPicPr/>
                   </pic:nvPicPr>
                   <pic:blipFill>
-                    <a:blip r:embed="rId27"/>
+                    <a:blip r:embed="rId28"/>
                     <a:stretch>
                       <a:fillRect/>
                     </a:stretch>
@@ -1393,6 +1253,7 @@
       <w:r>
         <w:rPr>
           <w:noProof/>
+          <w:lang w:eastAsia="en-GB"/>
         </w:rPr>
         <w:drawing>
           <wp:inline distT="0" distB="0" distL="0" distR="0" wp14:anchorId="17AC92DA" wp14:editId="45CDC367">
@@ -1410,7 +1271,7 @@
                     <pic:cNvPicPr/>
                   </pic:nvPicPr>
                   <pic:blipFill>
-                    <a:blip r:embed="rId28"/>
+                    <a:blip r:embed="rId29"/>
                     <a:stretch>
                       <a:fillRect/>
                     </a:stretch>
@@ -1444,6 +1305,7 @@
       <w:r>
         <w:rPr>
           <w:noProof/>
+          <w:lang w:eastAsia="en-GB"/>
         </w:rPr>
         <w:drawing>
           <wp:inline distT="0" distB="0" distL="0" distR="0" wp14:anchorId="41AD9687" wp14:editId="117B3F1B">
@@ -1461,7 +1323,7 @@
                     <pic:cNvPicPr/>
                   </pic:nvPicPr>
                   <pic:blipFill>
-                    <a:blip r:embed="rId29"/>
+                    <a:blip r:embed="rId30"/>
                     <a:stretch>
                       <a:fillRect/>
                     </a:stretch>
@@ -1494,6 +1356,7 @@
       <w:r>
         <w:rPr>
           <w:noProof/>
+          <w:lang w:eastAsia="en-GB"/>
         </w:rPr>
         <w:drawing>
           <wp:inline distT="0" distB="0" distL="0" distR="0" wp14:anchorId="553237F2" wp14:editId="5C33D403">
@@ -1511,7 +1374,7 @@
                     <pic:cNvPicPr/>
                   </pic:nvPicPr>
                   <pic:blipFill>
-                    <a:blip r:embed="rId30"/>
+                    <a:blip r:embed="rId31"/>
                     <a:stretch>
                       <a:fillRect/>
                     </a:stretch>
@@ -1545,6 +1408,7 @@
       <w:r>
         <w:rPr>
           <w:noProof/>
+          <w:lang w:eastAsia="en-GB"/>
         </w:rPr>
         <w:drawing>
           <wp:inline distT="0" distB="0" distL="0" distR="0" wp14:anchorId="228242DC" wp14:editId="574FF46B">
@@ -1562,7 +1426,7 @@
                     <pic:cNvPicPr/>
                   </pic:nvPicPr>
                   <pic:blipFill>
-                    <a:blip r:embed="rId31"/>
+                    <a:blip r:embed="rId32"/>
                     <a:stretch>
                       <a:fillRect/>
                     </a:stretch>
@@ -1595,6 +1459,7 @@
       <w:r>
         <w:rPr>
           <w:noProof/>
+          <w:lang w:eastAsia="en-GB"/>
         </w:rPr>
         <w:drawing>
           <wp:inline distT="0" distB="0" distL="0" distR="0" wp14:anchorId="65FBB0BC" wp14:editId="1A7970EC">
@@ -1612,7 +1477,7 @@
                     <pic:cNvPicPr/>
                   </pic:nvPicPr>
                   <pic:blipFill>
-                    <a:blip r:embed="rId32"/>
+                    <a:blip r:embed="rId33"/>
                     <a:stretch>
                       <a:fillRect/>
                     </a:stretch>
@@ -3733,21 +3598,12 @@
                 <w:bCs/>
               </w:rPr>
             </w:pPr>
-            <w:proofErr w:type="gramStart"/>
-            <w:r>
-              <w:rPr>
-                <w:rFonts w:cs="Arial"/>
-                <w:bCs/>
-              </w:rPr>
-              <w:t>Varchar(</w:t>
-            </w:r>
-            <w:proofErr w:type="gramEnd"/>
-            <w:r>
-              <w:rPr>
-                <w:rFonts w:cs="Arial"/>
-                <w:bCs/>
-              </w:rPr>
-              <w:t>80)</w:t>
+            <w:r>
+              <w:rPr>
+                <w:rFonts w:cs="Arial"/>
+                <w:bCs/>
+              </w:rPr>
+              <w:t>Varchar(80)</w:t>
             </w:r>
           </w:p>
         </w:tc>
@@ -4211,7 +4067,6 @@
               </w:rPr>
             </w:pPr>
             <w:proofErr w:type="spellStart"/>
-            <w:proofErr w:type="gramStart"/>
             <w:r>
               <w:rPr>
                 <w:rFonts w:cs="Arial"/>
@@ -4225,15 +4080,7 @@
                 <w:rFonts w:cs="Arial"/>
                 <w:bCs/>
               </w:rPr>
-              <w:t>(</w:t>
-            </w:r>
-            <w:proofErr w:type="gramEnd"/>
-            <w:r>
-              <w:rPr>
-                <w:rFonts w:cs="Arial"/>
-                <w:bCs/>
-              </w:rPr>
-              <w:t>40)</w:t>
+              <w:t>(40)</w:t>
             </w:r>
           </w:p>
         </w:tc>
@@ -4313,21 +4160,12 @@
                 <w:bCs/>
               </w:rPr>
             </w:pPr>
-            <w:proofErr w:type="gramStart"/>
-            <w:r>
-              <w:rPr>
-                <w:rFonts w:cs="Arial"/>
-                <w:bCs/>
-              </w:rPr>
-              <w:t>Varchar(</w:t>
-            </w:r>
-            <w:proofErr w:type="gramEnd"/>
-            <w:r>
-              <w:rPr>
-                <w:rFonts w:cs="Arial"/>
-                <w:bCs/>
-              </w:rPr>
-              <w:t>80)</w:t>
+            <w:r>
+              <w:rPr>
+                <w:rFonts w:cs="Arial"/>
+                <w:bCs/>
+              </w:rPr>
+              <w:t>Varchar(80)</w:t>
             </w:r>
           </w:p>
         </w:tc>
@@ -4723,21 +4561,12 @@
                 <w:bCs/>
               </w:rPr>
             </w:pPr>
-            <w:proofErr w:type="gramStart"/>
-            <w:r>
-              <w:rPr>
-                <w:rFonts w:cs="Arial"/>
-                <w:bCs/>
-              </w:rPr>
-              <w:t>Varchar(</w:t>
-            </w:r>
-            <w:proofErr w:type="gramEnd"/>
-            <w:r>
-              <w:rPr>
-                <w:rFonts w:cs="Arial"/>
-                <w:bCs/>
-              </w:rPr>
-              <w:t>20)</w:t>
+            <w:r>
+              <w:rPr>
+                <w:rFonts w:cs="Arial"/>
+                <w:bCs/>
+              </w:rPr>
+              <w:t>Varchar(20)</w:t>
             </w:r>
           </w:p>
         </w:tc>
@@ -4978,21 +4807,12 @@
                 <w:bCs/>
               </w:rPr>
             </w:pPr>
-            <w:proofErr w:type="gramStart"/>
-            <w:r>
-              <w:rPr>
-                <w:rFonts w:cs="Arial"/>
-                <w:bCs/>
-              </w:rPr>
-              <w:t>Varchar(</w:t>
-            </w:r>
-            <w:proofErr w:type="gramEnd"/>
-            <w:r>
-              <w:rPr>
-                <w:rFonts w:cs="Arial"/>
-                <w:bCs/>
-              </w:rPr>
-              <w:t>20)</w:t>
+            <w:r>
+              <w:rPr>
+                <w:rFonts w:cs="Arial"/>
+                <w:bCs/>
+              </w:rPr>
+              <w:t>Varchar(20)</w:t>
             </w:r>
           </w:p>
         </w:tc>
@@ -5231,21 +5051,12 @@
                 <w:bCs/>
               </w:rPr>
             </w:pPr>
-            <w:proofErr w:type="gramStart"/>
-            <w:r>
-              <w:rPr>
-                <w:rFonts w:cs="Arial"/>
-                <w:bCs/>
-              </w:rPr>
-              <w:t>Varchar(</w:t>
-            </w:r>
-            <w:proofErr w:type="gramEnd"/>
-            <w:r>
-              <w:rPr>
-                <w:rFonts w:cs="Arial"/>
-                <w:bCs/>
-              </w:rPr>
-              <w:t>100)</w:t>
+            <w:r>
+              <w:rPr>
+                <w:rFonts w:cs="Arial"/>
+                <w:bCs/>
+              </w:rPr>
+              <w:t>Varchar(100)</w:t>
             </w:r>
           </w:p>
         </w:tc>
@@ -5457,21 +5268,12 @@
                 <w:bCs/>
               </w:rPr>
             </w:pPr>
-            <w:proofErr w:type="gramStart"/>
-            <w:r>
-              <w:rPr>
-                <w:rFonts w:cs="Arial"/>
-                <w:bCs/>
-              </w:rPr>
-              <w:t>Varchar(</w:t>
-            </w:r>
-            <w:proofErr w:type="gramEnd"/>
-            <w:r>
-              <w:rPr>
-                <w:rFonts w:cs="Arial"/>
-                <w:bCs/>
-              </w:rPr>
-              <w:t>30)</w:t>
+            <w:r>
+              <w:rPr>
+                <w:rFonts w:cs="Arial"/>
+                <w:bCs/>
+              </w:rPr>
+              <w:t>Varchar(30)</w:t>
             </w:r>
           </w:p>
         </w:tc>
@@ -5683,21 +5485,12 @@
                 <w:bCs/>
               </w:rPr>
             </w:pPr>
-            <w:proofErr w:type="gramStart"/>
-            <w:r>
-              <w:rPr>
-                <w:rFonts w:cs="Arial"/>
-                <w:bCs/>
-              </w:rPr>
-              <w:t>Varchar(</w:t>
-            </w:r>
-            <w:proofErr w:type="gramEnd"/>
-            <w:r>
-              <w:rPr>
-                <w:rFonts w:cs="Arial"/>
-                <w:bCs/>
-              </w:rPr>
-              <w:t>2)</w:t>
+            <w:r>
+              <w:rPr>
+                <w:rFonts w:cs="Arial"/>
+                <w:bCs/>
+              </w:rPr>
+              <w:t>Varchar(2)</w:t>
             </w:r>
           </w:p>
         </w:tc>
@@ -5911,21 +5704,12 @@
                 <w:bCs/>
               </w:rPr>
             </w:pPr>
-            <w:proofErr w:type="gramStart"/>
-            <w:r>
-              <w:rPr>
-                <w:rFonts w:cs="Arial"/>
-                <w:bCs/>
-              </w:rPr>
-              <w:t>Varchar(</w:t>
-            </w:r>
-            <w:proofErr w:type="gramEnd"/>
-            <w:r>
-              <w:rPr>
-                <w:rFonts w:cs="Arial"/>
-                <w:bCs/>
-              </w:rPr>
-              <w:t>10)</w:t>
+            <w:r>
+              <w:rPr>
+                <w:rFonts w:cs="Arial"/>
+                <w:bCs/>
+              </w:rPr>
+              <w:t>Varchar(10)</w:t>
             </w:r>
           </w:p>
         </w:tc>
@@ -6139,21 +5923,12 @@
                 <w:bCs/>
               </w:rPr>
             </w:pPr>
-            <w:proofErr w:type="gramStart"/>
-            <w:r>
-              <w:rPr>
-                <w:rFonts w:cs="Arial"/>
-                <w:bCs/>
-              </w:rPr>
-              <w:t>Varchar(</w:t>
-            </w:r>
-            <w:proofErr w:type="gramEnd"/>
-            <w:r>
-              <w:rPr>
-                <w:rFonts w:cs="Arial"/>
-                <w:bCs/>
-              </w:rPr>
-              <w:t>20)</w:t>
+            <w:r>
+              <w:rPr>
+                <w:rFonts w:cs="Arial"/>
+                <w:bCs/>
+              </w:rPr>
+              <w:t>Varchar(20)</w:t>
             </w:r>
           </w:p>
         </w:tc>
@@ -6366,21 +6141,12 @@
                 <w:bCs/>
               </w:rPr>
             </w:pPr>
-            <w:proofErr w:type="gramStart"/>
-            <w:r>
-              <w:rPr>
-                <w:rFonts w:cs="Arial"/>
-                <w:bCs/>
-              </w:rPr>
-              <w:t>Varchar(</w:t>
-            </w:r>
-            <w:proofErr w:type="gramEnd"/>
-            <w:r>
-              <w:rPr>
-                <w:rFonts w:cs="Arial"/>
-                <w:bCs/>
-              </w:rPr>
-              <w:t>2)</w:t>
+            <w:r>
+              <w:rPr>
+                <w:rFonts w:cs="Arial"/>
+                <w:bCs/>
+              </w:rPr>
+              <w:t>Varchar(2)</w:t>
             </w:r>
           </w:p>
         </w:tc>
@@ -6603,21 +6369,12 @@
                 <w:bCs/>
               </w:rPr>
             </w:pPr>
-            <w:proofErr w:type="gramStart"/>
-            <w:r>
-              <w:rPr>
-                <w:rFonts w:cs="Arial"/>
-                <w:bCs/>
-              </w:rPr>
-              <w:t>Varchar(</w:t>
-            </w:r>
-            <w:proofErr w:type="gramEnd"/>
-            <w:r>
-              <w:rPr>
-                <w:rFonts w:cs="Arial"/>
-                <w:bCs/>
-              </w:rPr>
-              <w:t>10)</w:t>
+            <w:r>
+              <w:rPr>
+                <w:rFonts w:cs="Arial"/>
+                <w:bCs/>
+              </w:rPr>
+              <w:t>Varchar(10)</w:t>
             </w:r>
           </w:p>
         </w:tc>
@@ -8601,21 +8358,12 @@
                 <w:bCs/>
               </w:rPr>
             </w:pPr>
-            <w:proofErr w:type="gramStart"/>
-            <w:r>
-              <w:rPr>
-                <w:rFonts w:cs="Arial"/>
-                <w:bCs/>
-              </w:rPr>
-              <w:t>Varchar(</w:t>
-            </w:r>
-            <w:proofErr w:type="gramEnd"/>
-            <w:r>
-              <w:rPr>
-                <w:rFonts w:cs="Arial"/>
-                <w:bCs/>
-              </w:rPr>
-              <w:t>20)</w:t>
+            <w:r>
+              <w:rPr>
+                <w:rFonts w:cs="Arial"/>
+                <w:bCs/>
+              </w:rPr>
+              <w:t>Varchar(20)</w:t>
             </w:r>
           </w:p>
         </w:tc>
@@ -8831,21 +8579,12 @@
                 <w:bCs/>
               </w:rPr>
             </w:pPr>
-            <w:proofErr w:type="gramStart"/>
-            <w:r>
-              <w:rPr>
-                <w:rFonts w:cs="Arial"/>
-                <w:bCs/>
-              </w:rPr>
-              <w:t>Varchar(</w:t>
-            </w:r>
-            <w:proofErr w:type="gramEnd"/>
-            <w:r>
-              <w:rPr>
-                <w:rFonts w:cs="Arial"/>
-                <w:bCs/>
-              </w:rPr>
-              <w:t>6)</w:t>
+            <w:r>
+              <w:rPr>
+                <w:rFonts w:cs="Arial"/>
+                <w:bCs/>
+              </w:rPr>
+              <w:t>Varchar(6)</w:t>
             </w:r>
           </w:p>
         </w:tc>
@@ -9059,21 +8798,12 @@
                 <w:bCs/>
               </w:rPr>
             </w:pPr>
-            <w:proofErr w:type="gramStart"/>
-            <w:r>
-              <w:rPr>
-                <w:rFonts w:cs="Arial"/>
-                <w:bCs/>
-              </w:rPr>
-              <w:t>Varchar(</w:t>
-            </w:r>
-            <w:proofErr w:type="gramEnd"/>
-            <w:r>
-              <w:rPr>
-                <w:rFonts w:cs="Arial"/>
-                <w:bCs/>
-              </w:rPr>
-              <w:t>20)</w:t>
+            <w:r>
+              <w:rPr>
+                <w:rFonts w:cs="Arial"/>
+                <w:bCs/>
+              </w:rPr>
+              <w:t>Varchar(20)</w:t>
             </w:r>
           </w:p>
         </w:tc>
@@ -9264,21 +8994,12 @@
                 <w:bCs/>
               </w:rPr>
             </w:pPr>
-            <w:proofErr w:type="gramStart"/>
-            <w:r>
-              <w:rPr>
-                <w:rFonts w:cs="Arial"/>
-                <w:bCs/>
-              </w:rPr>
-              <w:t>Varchar(</w:t>
-            </w:r>
-            <w:proofErr w:type="gramEnd"/>
-            <w:r>
-              <w:rPr>
-                <w:rFonts w:cs="Arial"/>
-                <w:bCs/>
-              </w:rPr>
-              <w:t>50)</w:t>
+            <w:r>
+              <w:rPr>
+                <w:rFonts w:cs="Arial"/>
+                <w:bCs/>
+              </w:rPr>
+              <w:t>Varchar(50)</w:t>
             </w:r>
           </w:p>
         </w:tc>
@@ -9494,21 +9215,12 @@
                 <w:bCs/>
               </w:rPr>
             </w:pPr>
-            <w:proofErr w:type="gramStart"/>
-            <w:r>
-              <w:rPr>
-                <w:rFonts w:cs="Arial"/>
-                <w:bCs/>
-              </w:rPr>
-              <w:t>Varchar(</w:t>
-            </w:r>
-            <w:proofErr w:type="gramEnd"/>
-            <w:r>
-              <w:rPr>
-                <w:rFonts w:cs="Arial"/>
-                <w:bCs/>
-              </w:rPr>
-              <w:t>50)</w:t>
+            <w:r>
+              <w:rPr>
+                <w:rFonts w:cs="Arial"/>
+                <w:bCs/>
+              </w:rPr>
+              <w:t>Varchar(50)</w:t>
             </w:r>
           </w:p>
         </w:tc>
@@ -11149,7 +10861,6 @@
               </w:rPr>
             </w:pPr>
             <w:proofErr w:type="spellStart"/>
-            <w:proofErr w:type="gramStart"/>
             <w:r>
               <w:rPr>
                 <w:rFonts w:cs="Arial"/>
@@ -11163,15 +10874,7 @@
                 <w:rFonts w:cs="Arial"/>
                 <w:bCs/>
               </w:rPr>
-              <w:t>(</w:t>
-            </w:r>
-            <w:proofErr w:type="gramEnd"/>
-            <w:r>
-              <w:rPr>
-                <w:rFonts w:cs="Arial"/>
-                <w:bCs/>
-              </w:rPr>
-              <w:t>50)</w:t>
+              <w:t>(50)</w:t>
             </w:r>
           </w:p>
         </w:tc>
@@ -12223,21 +11926,12 @@
                 <w:bCs/>
               </w:rPr>
             </w:pPr>
-            <w:proofErr w:type="gramStart"/>
-            <w:r>
-              <w:rPr>
-                <w:rFonts w:cs="Arial"/>
-                <w:bCs/>
-              </w:rPr>
-              <w:t>Varchar(</w:t>
-            </w:r>
-            <w:proofErr w:type="gramEnd"/>
-            <w:r>
-              <w:rPr>
-                <w:rFonts w:cs="Arial"/>
-                <w:bCs/>
-              </w:rPr>
-              <w:t>20)</w:t>
+            <w:r>
+              <w:rPr>
+                <w:rFonts w:cs="Arial"/>
+                <w:bCs/>
+              </w:rPr>
+              <w:t>Varchar(20)</w:t>
             </w:r>
           </w:p>
         </w:tc>
@@ -12313,21 +12007,12 @@
                 <w:bCs/>
               </w:rPr>
             </w:pPr>
-            <w:proofErr w:type="gramStart"/>
-            <w:r>
-              <w:rPr>
-                <w:rFonts w:cs="Arial"/>
-                <w:bCs/>
-              </w:rPr>
-              <w:t>Varchar(</w:t>
-            </w:r>
-            <w:proofErr w:type="gramEnd"/>
-            <w:r>
-              <w:rPr>
-                <w:rFonts w:cs="Arial"/>
-                <w:bCs/>
-              </w:rPr>
-              <w:t>255)</w:t>
+            <w:r>
+              <w:rPr>
+                <w:rFonts w:cs="Arial"/>
+                <w:bCs/>
+              </w:rPr>
+              <w:t>Varchar(255)</w:t>
             </w:r>
           </w:p>
         </w:tc>
@@ -12460,21 +12145,12 @@
                 <w:bCs/>
               </w:rPr>
             </w:pPr>
-            <w:proofErr w:type="gramStart"/>
-            <w:r>
-              <w:rPr>
-                <w:rFonts w:cs="Arial"/>
-                <w:bCs/>
-              </w:rPr>
-              <w:t>Varchar(</w:t>
-            </w:r>
-            <w:proofErr w:type="gramEnd"/>
-            <w:r>
-              <w:rPr>
-                <w:rFonts w:cs="Arial"/>
-                <w:bCs/>
-              </w:rPr>
-              <w:t>50)</w:t>
+            <w:r>
+              <w:rPr>
+                <w:rFonts w:cs="Arial"/>
+                <w:bCs/>
+              </w:rPr>
+              <w:t>Varchar(50)</w:t>
             </w:r>
           </w:p>
         </w:tc>
@@ -12550,21 +12226,12 @@
                 <w:bCs/>
               </w:rPr>
             </w:pPr>
-            <w:proofErr w:type="gramStart"/>
-            <w:r>
-              <w:rPr>
-                <w:rFonts w:cs="Arial"/>
-                <w:bCs/>
-              </w:rPr>
-              <w:t>Varchar(</w:t>
-            </w:r>
-            <w:proofErr w:type="gramEnd"/>
-            <w:r>
-              <w:rPr>
-                <w:rFonts w:cs="Arial"/>
-                <w:bCs/>
-              </w:rPr>
-              <w:t>255)</w:t>
+            <w:r>
+              <w:rPr>
+                <w:rFonts w:cs="Arial"/>
+                <w:bCs/>
+              </w:rPr>
+              <w:t>Varchar(255)</w:t>
             </w:r>
           </w:p>
         </w:tc>
@@ -15863,19 +15530,11 @@
                 <w:bCs/>
               </w:rPr>
             </w:pPr>
-            <w:proofErr w:type="gramStart"/>
-            <w:r>
-              <w:rPr>
-                <w:bCs/>
-              </w:rPr>
-              <w:t>VARCHAR(</w:t>
-            </w:r>
-            <w:proofErr w:type="gramEnd"/>
-            <w:r>
-              <w:rPr>
-                <w:bCs/>
-              </w:rPr>
-              <w:t>50)</w:t>
+            <w:r>
+              <w:rPr>
+                <w:bCs/>
+              </w:rPr>
+              <w:t>VARCHAR(50)</w:t>
             </w:r>
           </w:p>
         </w:tc>
@@ -16312,19 +15971,11 @@
                 <w:bCs/>
               </w:rPr>
             </w:pPr>
-            <w:proofErr w:type="gramStart"/>
-            <w:r>
-              <w:rPr>
-                <w:bCs/>
-              </w:rPr>
-              <w:t>VARCHAR(</w:t>
-            </w:r>
-            <w:proofErr w:type="gramEnd"/>
-            <w:r>
-              <w:rPr>
-                <w:bCs/>
-              </w:rPr>
-              <w:t>30)</w:t>
+            <w:r>
+              <w:rPr>
+                <w:bCs/>
+              </w:rPr>
+              <w:t>VARCHAR(30)</w:t>
             </w:r>
           </w:p>
         </w:tc>
@@ -17240,19 +16891,11 @@
                 <w:bCs/>
               </w:rPr>
             </w:pPr>
-            <w:proofErr w:type="gramStart"/>
-            <w:r>
-              <w:rPr>
-                <w:bCs/>
-              </w:rPr>
-              <w:t>VARCHAR(</w:t>
-            </w:r>
-            <w:proofErr w:type="gramEnd"/>
-            <w:r>
-              <w:rPr>
-                <w:bCs/>
-              </w:rPr>
-              <w:t>50)</w:t>
+            <w:r>
+              <w:rPr>
+                <w:bCs/>
+              </w:rPr>
+              <w:t>VARCHAR(50)</w:t>
             </w:r>
           </w:p>
         </w:tc>
@@ -17461,19 +17104,11 @@
                 <w:bCs/>
               </w:rPr>
             </w:pPr>
-            <w:proofErr w:type="gramStart"/>
-            <w:r>
-              <w:rPr>
-                <w:bCs/>
-              </w:rPr>
-              <w:t>VARCHAR(</w:t>
-            </w:r>
-            <w:proofErr w:type="gramEnd"/>
-            <w:r>
-              <w:rPr>
-                <w:bCs/>
-              </w:rPr>
-              <w:t>50)</w:t>
+            <w:r>
+              <w:rPr>
+                <w:bCs/>
+              </w:rPr>
+              <w:t>VARCHAR(50)</w:t>
             </w:r>
           </w:p>
         </w:tc>
@@ -17682,19 +17317,11 @@
                 <w:bCs/>
               </w:rPr>
             </w:pPr>
-            <w:proofErr w:type="gramStart"/>
-            <w:r>
-              <w:rPr>
-                <w:bCs/>
-              </w:rPr>
-              <w:t>VARCHAR(</w:t>
-            </w:r>
-            <w:proofErr w:type="gramEnd"/>
-            <w:r>
-              <w:rPr>
-                <w:bCs/>
-              </w:rPr>
-              <w:t>40)</w:t>
+            <w:r>
+              <w:rPr>
+                <w:bCs/>
+              </w:rPr>
+              <w:t>VARCHAR(40)</w:t>
             </w:r>
           </w:p>
         </w:tc>
@@ -17903,19 +17530,11 @@
                 <w:bCs/>
               </w:rPr>
             </w:pPr>
-            <w:proofErr w:type="gramStart"/>
-            <w:r>
-              <w:rPr>
-                <w:bCs/>
-              </w:rPr>
-              <w:t>VARCHAR(</w:t>
-            </w:r>
-            <w:proofErr w:type="gramEnd"/>
-            <w:r>
-              <w:rPr>
-                <w:bCs/>
-              </w:rPr>
-              <w:t>50)</w:t>
+            <w:r>
+              <w:rPr>
+                <w:bCs/>
+              </w:rPr>
+              <w:t>VARCHAR(50)</w:t>
             </w:r>
           </w:p>
         </w:tc>
@@ -18126,19 +17745,11 @@
                 <w:bCs/>
               </w:rPr>
             </w:pPr>
-            <w:proofErr w:type="gramStart"/>
-            <w:r>
-              <w:rPr>
-                <w:bCs/>
-              </w:rPr>
-              <w:t>VARCHAR(</w:t>
-            </w:r>
-            <w:proofErr w:type="gramEnd"/>
-            <w:r>
-              <w:rPr>
-                <w:bCs/>
-              </w:rPr>
-              <w:t>10)</w:t>
+            <w:r>
+              <w:rPr>
+                <w:bCs/>
+              </w:rPr>
+              <w:t>VARCHAR(10)</w:t>
             </w:r>
           </w:p>
         </w:tc>
@@ -19025,19 +18636,11 @@
                 <w:bCs/>
               </w:rPr>
             </w:pPr>
-            <w:proofErr w:type="gramStart"/>
-            <w:r>
-              <w:rPr>
-                <w:bCs/>
-              </w:rPr>
-              <w:t>VARCHAR(</w:t>
-            </w:r>
-            <w:proofErr w:type="gramEnd"/>
-            <w:r>
-              <w:rPr>
-                <w:bCs/>
-              </w:rPr>
-              <w:t>255)</w:t>
+            <w:r>
+              <w:rPr>
+                <w:bCs/>
+              </w:rPr>
+              <w:t>VARCHAR(255)</w:t>
             </w:r>
           </w:p>
         </w:tc>
@@ -19702,19 +19305,11 @@
                 <w:bCs/>
               </w:rPr>
             </w:pPr>
-            <w:proofErr w:type="gramStart"/>
-            <w:r>
-              <w:rPr>
-                <w:bCs/>
-              </w:rPr>
-              <w:t>VARCHAR(</w:t>
-            </w:r>
-            <w:proofErr w:type="gramEnd"/>
-            <w:r>
-              <w:rPr>
-                <w:bCs/>
-              </w:rPr>
-              <w:t>50)</w:t>
+            <w:r>
+              <w:rPr>
+                <w:bCs/>
+              </w:rPr>
+              <w:t>VARCHAR(50)</w:t>
             </w:r>
           </w:p>
         </w:tc>
@@ -20379,19 +19974,11 @@
                 <w:bCs/>
               </w:rPr>
             </w:pPr>
-            <w:proofErr w:type="gramStart"/>
-            <w:r>
-              <w:rPr>
-                <w:bCs/>
-              </w:rPr>
-              <w:t>VARCHAR(</w:t>
-            </w:r>
-            <w:proofErr w:type="gramEnd"/>
-            <w:r>
-              <w:rPr>
-                <w:bCs/>
-              </w:rPr>
-              <w:t>50)</w:t>
+            <w:r>
+              <w:rPr>
+                <w:bCs/>
+              </w:rPr>
+              <w:t>VARCHAR(50)</w:t>
             </w:r>
           </w:p>
         </w:tc>
@@ -20600,19 +20187,11 @@
                 <w:bCs/>
               </w:rPr>
             </w:pPr>
-            <w:proofErr w:type="gramStart"/>
-            <w:r>
-              <w:rPr>
-                <w:bCs/>
-              </w:rPr>
-              <w:t>VARCHAR(</w:t>
-            </w:r>
-            <w:proofErr w:type="gramEnd"/>
-            <w:r>
-              <w:rPr>
-                <w:bCs/>
-              </w:rPr>
-              <w:t>50)</w:t>
+            <w:r>
+              <w:rPr>
+                <w:bCs/>
+              </w:rPr>
+              <w:t>VARCHAR(50)</w:t>
             </w:r>
           </w:p>
         </w:tc>
@@ -20821,19 +20400,11 @@
                 <w:bCs/>
               </w:rPr>
             </w:pPr>
-            <w:proofErr w:type="gramStart"/>
-            <w:r>
-              <w:rPr>
-                <w:bCs/>
-              </w:rPr>
-              <w:t>VARCHAR(</w:t>
-            </w:r>
-            <w:proofErr w:type="gramEnd"/>
-            <w:r>
-              <w:rPr>
-                <w:bCs/>
-              </w:rPr>
-              <w:t>40)</w:t>
+            <w:r>
+              <w:rPr>
+                <w:bCs/>
+              </w:rPr>
+              <w:t>VARCHAR(40)</w:t>
             </w:r>
           </w:p>
         </w:tc>
@@ -21042,19 +20613,11 @@
                 <w:bCs/>
               </w:rPr>
             </w:pPr>
-            <w:proofErr w:type="gramStart"/>
-            <w:r>
-              <w:rPr>
-                <w:bCs/>
-              </w:rPr>
-              <w:t>VARCHAR(</w:t>
-            </w:r>
-            <w:proofErr w:type="gramEnd"/>
-            <w:r>
-              <w:rPr>
-                <w:bCs/>
-              </w:rPr>
-              <w:t>50)</w:t>
+            <w:r>
+              <w:rPr>
+                <w:bCs/>
+              </w:rPr>
+              <w:t>VARCHAR(50)</w:t>
             </w:r>
           </w:p>
         </w:tc>
@@ -21265,19 +20828,11 @@
                 <w:bCs/>
               </w:rPr>
             </w:pPr>
-            <w:proofErr w:type="gramStart"/>
-            <w:r>
-              <w:rPr>
-                <w:bCs/>
-              </w:rPr>
-              <w:t>VARCHAR(</w:t>
-            </w:r>
-            <w:proofErr w:type="gramEnd"/>
-            <w:r>
-              <w:rPr>
-                <w:bCs/>
-              </w:rPr>
-              <w:t>10)</w:t>
+            <w:r>
+              <w:rPr>
+                <w:bCs/>
+              </w:rPr>
+              <w:t>VARCHAR(10)</w:t>
             </w:r>
           </w:p>
         </w:tc>
@@ -22165,19 +21720,11 @@
                 <w:bCs/>
               </w:rPr>
             </w:pPr>
-            <w:proofErr w:type="gramStart"/>
-            <w:r>
-              <w:rPr>
-                <w:bCs/>
-              </w:rPr>
-              <w:t>VARCHAR(</w:t>
-            </w:r>
-            <w:proofErr w:type="gramEnd"/>
-            <w:r>
-              <w:rPr>
-                <w:bCs/>
-              </w:rPr>
-              <w:t>255)</w:t>
+            <w:r>
+              <w:rPr>
+                <w:bCs/>
+              </w:rPr>
+              <w:t>VARCHAR(255)</w:t>
             </w:r>
           </w:p>
         </w:tc>
@@ -22388,19 +21935,11 @@
                 <w:bCs/>
               </w:rPr>
             </w:pPr>
-            <w:proofErr w:type="gramStart"/>
-            <w:r>
-              <w:rPr>
-                <w:bCs/>
-              </w:rPr>
-              <w:t>VARCHAR(</w:t>
-            </w:r>
-            <w:proofErr w:type="gramEnd"/>
-            <w:r>
-              <w:rPr>
-                <w:bCs/>
-              </w:rPr>
-              <w:t>255)</w:t>
+            <w:r>
+              <w:rPr>
+                <w:bCs/>
+              </w:rPr>
+              <w:t>VARCHAR(255)</w:t>
             </w:r>
           </w:p>
         </w:tc>
@@ -22611,19 +22150,11 @@
                 <w:bCs/>
               </w:rPr>
             </w:pPr>
-            <w:proofErr w:type="gramStart"/>
-            <w:r>
-              <w:rPr>
-                <w:bCs/>
-              </w:rPr>
-              <w:t>VARCHAR(</w:t>
-            </w:r>
-            <w:proofErr w:type="gramEnd"/>
-            <w:r>
-              <w:rPr>
-                <w:bCs/>
-              </w:rPr>
-              <w:t>255)</w:t>
+            <w:r>
+              <w:rPr>
+                <w:bCs/>
+              </w:rPr>
+              <w:t>VARCHAR(255)</w:t>
             </w:r>
           </w:p>
         </w:tc>
@@ -22832,19 +22363,11 @@
                 <w:bCs/>
               </w:rPr>
             </w:pPr>
-            <w:proofErr w:type="gramStart"/>
-            <w:r>
-              <w:rPr>
-                <w:bCs/>
-              </w:rPr>
-              <w:t>VARCHAR(</w:t>
-            </w:r>
-            <w:proofErr w:type="gramEnd"/>
-            <w:r>
-              <w:rPr>
-                <w:bCs/>
-              </w:rPr>
-              <w:t>40)</w:t>
+            <w:r>
+              <w:rPr>
+                <w:bCs/>
+              </w:rPr>
+              <w:t>VARCHAR(40)</w:t>
             </w:r>
           </w:p>
         </w:tc>
@@ -23051,19 +22574,11 @@
                 <w:bCs/>
               </w:rPr>
             </w:pPr>
-            <w:proofErr w:type="gramStart"/>
-            <w:r>
-              <w:rPr>
-                <w:bCs/>
-              </w:rPr>
-              <w:t>VARCHAR(</w:t>
-            </w:r>
-            <w:proofErr w:type="gramEnd"/>
-            <w:r>
-              <w:rPr>
-                <w:bCs/>
-              </w:rPr>
-              <w:t>255)</w:t>
+            <w:r>
+              <w:rPr>
+                <w:bCs/>
+              </w:rPr>
+              <w:t>VARCHAR(255)</w:t>
             </w:r>
           </w:p>
         </w:tc>
@@ -23270,19 +22785,11 @@
                 <w:bCs/>
               </w:rPr>
             </w:pPr>
-            <w:proofErr w:type="gramStart"/>
-            <w:r>
-              <w:rPr>
-                <w:bCs/>
-              </w:rPr>
-              <w:t>VARCHAR(</w:t>
-            </w:r>
-            <w:proofErr w:type="gramEnd"/>
-            <w:r>
-              <w:rPr>
-                <w:bCs/>
-              </w:rPr>
-              <w:t>6)</w:t>
+            <w:r>
+              <w:rPr>
+                <w:bCs/>
+              </w:rPr>
+              <w:t>VARCHAR(6)</w:t>
             </w:r>
           </w:p>
         </w:tc>
@@ -23489,19 +22996,11 @@
                 <w:bCs/>
               </w:rPr>
             </w:pPr>
-            <w:proofErr w:type="gramStart"/>
-            <w:r>
-              <w:rPr>
-                <w:bCs/>
-              </w:rPr>
-              <w:t>VARCHAR(</w:t>
-            </w:r>
-            <w:proofErr w:type="gramEnd"/>
-            <w:r>
-              <w:rPr>
-                <w:bCs/>
-              </w:rPr>
-              <w:t>20)</w:t>
+            <w:r>
+              <w:rPr>
+                <w:bCs/>
+              </w:rPr>
+              <w:t>VARCHAR(20)</w:t>
             </w:r>
           </w:p>
         </w:tc>
@@ -23710,19 +23209,11 @@
                 <w:bCs/>
               </w:rPr>
             </w:pPr>
-            <w:proofErr w:type="gramStart"/>
-            <w:r>
-              <w:rPr>
-                <w:bCs/>
-              </w:rPr>
-              <w:t>VARCHAR(</w:t>
-            </w:r>
-            <w:proofErr w:type="gramEnd"/>
-            <w:r>
-              <w:rPr>
-                <w:bCs/>
-              </w:rPr>
-              <w:t>255)</w:t>
+            <w:r>
+              <w:rPr>
+                <w:bCs/>
+              </w:rPr>
+              <w:t>VARCHAR(255)</w:t>
             </w:r>
           </w:p>
         </w:tc>
@@ -26782,19 +26273,11 @@
                 <w:bCs/>
               </w:rPr>
             </w:pPr>
-            <w:proofErr w:type="gramStart"/>
-            <w:r>
-              <w:rPr>
-                <w:bCs/>
-              </w:rPr>
-              <w:t>VARCHAR(</w:t>
-            </w:r>
-            <w:proofErr w:type="gramEnd"/>
-            <w:r>
-              <w:rPr>
-                <w:bCs/>
-              </w:rPr>
-              <w:t>255)</w:t>
+            <w:r>
+              <w:rPr>
+                <w:bCs/>
+              </w:rPr>
+              <w:t>VARCHAR(255)</w:t>
             </w:r>
           </w:p>
         </w:tc>
@@ -27220,19 +26703,11 @@
                 <w:bCs/>
               </w:rPr>
             </w:pPr>
-            <w:proofErr w:type="gramStart"/>
-            <w:r>
-              <w:rPr>
-                <w:bCs/>
-              </w:rPr>
-              <w:t>VARCHAR(</w:t>
-            </w:r>
-            <w:proofErr w:type="gramEnd"/>
-            <w:r>
-              <w:rPr>
-                <w:bCs/>
-              </w:rPr>
-              <w:t>255</w:t>
+            <w:r>
+              <w:rPr>
+                <w:bCs/>
+              </w:rPr>
+              <w:t>VARCHAR(255</w:t>
             </w:r>
           </w:p>
         </w:tc>
@@ -27656,19 +27131,11 @@
                 <w:bCs/>
               </w:rPr>
             </w:pPr>
-            <w:proofErr w:type="gramStart"/>
-            <w:r>
-              <w:rPr>
-                <w:bCs/>
-              </w:rPr>
-              <w:t>VARCHAR(</w:t>
-            </w:r>
-            <w:proofErr w:type="gramEnd"/>
-            <w:r>
-              <w:rPr>
-                <w:bCs/>
-              </w:rPr>
-              <w:t>255)</w:t>
+            <w:r>
+              <w:rPr>
+                <w:bCs/>
+              </w:rPr>
+              <w:t>VARCHAR(255)</w:t>
             </w:r>
           </w:p>
         </w:tc>
@@ -28121,19 +27588,11 @@
                 <w:bCs/>
               </w:rPr>
             </w:pPr>
-            <w:proofErr w:type="gramStart"/>
-            <w:r>
-              <w:rPr>
-                <w:bCs/>
-              </w:rPr>
-              <w:t>VARCHAR(</w:t>
-            </w:r>
-            <w:proofErr w:type="gramEnd"/>
-            <w:r>
-              <w:rPr>
-                <w:bCs/>
-              </w:rPr>
-              <w:t>255)</w:t>
+            <w:r>
+              <w:rPr>
+                <w:bCs/>
+              </w:rPr>
+              <w:t>VARCHAR(255)</w:t>
             </w:r>
           </w:p>
         </w:tc>
@@ -28599,22 +28058,116 @@
         <w:rPr>
           <w:lang w:val="nl-NL"/>
         </w:rPr>
-        <w:t>constraints</w:t>
+        <w:t>constra</w:t>
+      </w:r>
+      <w:r>
+        <w:rPr>
+          <w:lang w:val="nl-NL"/>
+        </w:rPr>
+        <w:t>ints</w:t>
       </w:r>
       <w:proofErr w:type="spellEnd"/>
       <w:r>
         <w:rPr>
           <w:lang w:val="nl-NL"/>
         </w:rPr>
-        <w:t xml:space="preserve"> en triggers te controleren.</w:t>
+        <w:t xml:space="preserve"> en triggers te controleren</w:t>
       </w:r>
     </w:p>
     <w:p>
       <w:pPr>
+        <w:pStyle w:val="ListParagraph"/>
+        <w:numPr>
+          <w:ilvl w:val="0"/>
+          <w:numId w:val="2"/>
+        </w:numPr>
+        <w:spacing w:after="200" w:line="276" w:lineRule="auto"/>
         <w:rPr>
           <w:lang w:val="nl-NL"/>
         </w:rPr>
       </w:pPr>
+      <w:proofErr w:type="spellStart"/>
+      <w:r>
+        <w:rPr>
+          <w:lang w:val="nl-NL"/>
+        </w:rPr>
+        <w:t>Domeincontrolles</w:t>
+      </w:r>
+      <w:proofErr w:type="spellEnd"/>
+      <w:r>
+        <w:rPr>
+          <w:lang w:val="nl-NL"/>
+        </w:rPr>
+        <w:t xml:space="preserve">: Met </w:t>
+      </w:r>
+      <w:proofErr w:type="spellStart"/>
+      <w:r>
+        <w:rPr>
+          <w:lang w:val="nl-NL"/>
+        </w:rPr>
+        <w:t>domeincontrolles</w:t>
+      </w:r>
+      <w:proofErr w:type="spellEnd"/>
+      <w:r>
+        <w:rPr>
+          <w:lang w:val="nl-NL"/>
+        </w:rPr>
+        <w:t xml:space="preserve"> controleren we of de waardes die we migreren wel geldig zijn.</w:t>
+      </w:r>
+    </w:p>
+    <w:p>
+      <w:pPr>
+        <w:pStyle w:val="ListParagraph"/>
+        <w:numPr>
+          <w:ilvl w:val="0"/>
+          <w:numId w:val="2"/>
+        </w:numPr>
+        <w:spacing w:after="200" w:line="276" w:lineRule="auto"/>
+        <w:rPr>
+          <w:lang w:val="nl-NL"/>
+        </w:rPr>
+      </w:pPr>
+      <w:proofErr w:type="spellStart"/>
+      <w:r>
+        <w:rPr>
+          <w:lang w:val="nl-NL"/>
+        </w:rPr>
+        <w:t>Bedrijfsregelcontrolles</w:t>
+      </w:r>
+      <w:proofErr w:type="spellEnd"/>
+      <w:r>
+        <w:rPr>
+          <w:lang w:val="nl-NL"/>
+        </w:rPr>
+        <w:t>: door te controleren of er geen bedrijfsregels overtreden zijn door de te migreren data, kunnen we bepalen of de kwaliteit van de data goed is.</w:t>
+      </w:r>
+    </w:p>
+    <w:p>
+      <w:pPr>
+        <w:pStyle w:val="ListParagraph"/>
+        <w:numPr>
+          <w:ilvl w:val="0"/>
+          <w:numId w:val="2"/>
+        </w:numPr>
+        <w:spacing w:after="200" w:line="276" w:lineRule="auto"/>
+        <w:rPr>
+          <w:lang w:val="nl-NL"/>
+        </w:rPr>
+      </w:pPr>
+      <w:r>
+        <w:rPr>
+          <w:lang w:val="nl-NL"/>
+        </w:rPr>
+        <w:t xml:space="preserve">Door </w:t>
+      </w:r>
+      <w:r>
+        <w:rPr>
+          <w:lang w:val="nl-NL"/>
+        </w:rPr>
+        <w:t>voor de migratie en na de migratie de som van bepaalde kolommen bij te houden kunnen we controleren of er geen dataverlies/veranderingen plaats gevonden hebben tijdens de migratie.</w:t>
+      </w:r>
+      <w:bookmarkStart w:id="8" w:name="_GoBack"/>
+      <w:bookmarkEnd w:id="8"/>
     </w:p>
     <w:sectPr>
       <w:pgSz w:w="11907" w:h="16839" w:code="9"/>
@@ -28627,7 +28180,7 @@
 </file>
 
 <file path=word/numbering.xml><?xml version="1.0" encoding="utf-8"?>
-<w:numbering xmlns:wpc="http://schemas.microsoft.com/office/word/2010/wordprocessingCanvas" xmlns:cx="http://schemas.microsoft.com/office/drawing/2014/chartex" xmlns:cx1="http://schemas.microsoft.com/office/drawing/2015/9/8/chartex" xmlns:cx2="http://schemas.microsoft.com/office/drawing/2015/10/21/chartex" xmlns:cx3="http://schemas.microsoft.com/office/drawing/2016/5/9/chartex" xmlns:cx4="http://schemas.microsoft.com/office/drawing/2016/5/10/chartex" xmlns:cx5="http://schemas.microsoft.com/office/drawing/2016/5/11/chartex" xmlns:cx6="http://schemas.microsoft.com/office/drawing/2016/5/12/chartex" xmlns:cx7="http://schemas.microsoft.com/office/drawing/2016/5/13/chartex" xmlns:cx8="http://schemas.microsoft.com/office/drawing/2016/5/14/chartex" xmlns:mc="http://schemas.openxmlformats.org/markup-compatibility/2006" xmlns:aink="http://schemas.microsoft.com/office/drawing/2016/ink" xmlns:am3d="http://schemas.microsoft.com/office/drawing/2017/model3d" xmlns:o="urn:schemas-microsoft-com:office:office" xmlns:r="http://schemas.openxmlformats.org/officeDocument/2006/relationships" xmlns:m="http://schemas.openxmlformats.org/officeDocument/2006/math" xmlns:v="urn:schemas-microsoft-com:vml" xmlns:wp14="http://schemas.microsoft.com/office/word/2010/wordprocessingDrawing" xmlns:wp="http://schemas.openxmlformats.org/drawingml/2006/wordprocessingDrawing" xmlns:w10="urn:schemas-microsoft-com:office:word" xmlns:w="http://schemas.openxmlformats.org/wordprocessingml/2006/main" xmlns:w14="http://schemas.microsoft.com/office/word/2010/wordml" xmlns:w15="http://schemas.microsoft.com/office/word/2012/wordml" xmlns:w16cid="http://schemas.microsoft.com/office/word/2016/wordml/cid" xmlns:w16se="http://schemas.microsoft.com/office/word/2015/wordml/symex" xmlns:wpg="http://schemas.microsoft.com/office/word/2010/wordprocessingGroup" xmlns:wpi="http://schemas.microsoft.com/office/word/2010/wordprocessingInk" xmlns:wne="http://schemas.microsoft.com/office/word/2006/wordml" xmlns:wps="http://schemas.microsoft.com/office/word/2010/wordprocessingShape" mc:Ignorable="w14 w15 w16se w16cid wp14">
+<w:numbering xmlns:wpc="http://schemas.microsoft.com/office/word/2010/wordprocessingCanvas" xmlns:mc="http://schemas.openxmlformats.org/markup-compatibility/2006" xmlns:o="urn:schemas-microsoft-com:office:office" xmlns:r="http://schemas.openxmlformats.org/officeDocument/2006/relationships" xmlns:m="http://schemas.openxmlformats.org/officeDocument/2006/math" xmlns:v="urn:schemas-microsoft-com:vml" xmlns:wp14="http://schemas.microsoft.com/office/word/2010/wordprocessingDrawing" xmlns:wp="http://schemas.openxmlformats.org/drawingml/2006/wordprocessingDrawing" xmlns:w10="urn:schemas-microsoft-com:office:word" xmlns:w="http://schemas.openxmlformats.org/wordprocessingml/2006/main" xmlns:w14="http://schemas.microsoft.com/office/word/2010/wordml" xmlns:w15="http://schemas.microsoft.com/office/word/2012/wordml" xmlns:wpg="http://schemas.microsoft.com/office/word/2010/wordprocessingGroup" xmlns:wpi="http://schemas.microsoft.com/office/word/2010/wordprocessingInk" xmlns:wne="http://schemas.microsoft.com/office/word/2006/wordml" xmlns:wps="http://schemas.microsoft.com/office/word/2010/wordprocessingShape" mc:Ignorable="w14 w15 wp14">
   <w:abstractNum w:abstractNumId="0" w15:restartNumberingAfterBreak="0">
     <w:nsid w:val="01C64A10"/>
     <w:multiLevelType w:val="hybridMultilevel"/>
@@ -29023,7 +28576,7 @@
 </file>
 
 <file path=word/styles.xml><?xml version="1.0" encoding="utf-8"?>
-<w:styles xmlns:mc="http://schemas.openxmlformats.org/markup-compatibility/2006" xmlns:r="http://schemas.openxmlformats.org/officeDocument/2006/relationships" xmlns:w="http://schemas.openxmlformats.org/wordprocessingml/2006/main" xmlns:w14="http://schemas.microsoft.com/office/word/2010/wordml" xmlns:w15="http://schemas.microsoft.com/office/word/2012/wordml" xmlns:w16cid="http://schemas.microsoft.com/office/word/2016/wordml/cid" xmlns:w16se="http://schemas.microsoft.com/office/word/2015/wordml/symex" mc:Ignorable="w14 w15 w16se w16cid">
+<w:styles xmlns:mc="http://schemas.openxmlformats.org/markup-compatibility/2006" xmlns:r="http://schemas.openxmlformats.org/officeDocument/2006/relationships" xmlns:w="http://schemas.openxmlformats.org/wordprocessingml/2006/main" xmlns:w14="http://schemas.microsoft.com/office/word/2010/wordml" xmlns:w15="http://schemas.microsoft.com/office/word/2012/wordml" mc:Ignorable="w14 w15">
   <w:docDefaults>
     <w:rPrDefault>
       <w:rPr>
@@ -29039,7 +28592,7 @@
       </w:pPr>
     </w:pPrDefault>
   </w:docDefaults>
-  <w:latentStyles w:defLockedState="0" w:defUIPriority="99" w:defSemiHidden="0" w:defUnhideWhenUsed="0" w:defQFormat="0" w:count="375">
+  <w:latentStyles w:defLockedState="0" w:defUIPriority="99" w:defSemiHidden="0" w:defUnhideWhenUsed="0" w:defQFormat="0" w:count="371">
     <w:lsdException w:name="Normal" w:uiPriority="0" w:qFormat="1"/>
     <w:lsdException w:name="heading 1" w:uiPriority="9" w:qFormat="1"/>
     <w:lsdException w:name="heading 2" w:semiHidden="1" w:uiPriority="9" w:unhideWhenUsed="1" w:qFormat="1"/>
@@ -29411,10 +28964,6 @@
     <w:lsdException w:name="List Table 5 Dark Accent 6" w:uiPriority="50"/>
     <w:lsdException w:name="List Table 6 Colorful Accent 6" w:uiPriority="51"/>
     <w:lsdException w:name="List Table 7 Colorful Accent 6" w:uiPriority="52"/>
-    <w:lsdException w:name="Mention" w:semiHidden="1" w:unhideWhenUsed="1"/>
-    <w:lsdException w:name="Smart Hyperlink" w:semiHidden="1" w:unhideWhenUsed="1"/>
-    <w:lsdException w:name="Hashtag" w:semiHidden="1" w:unhideWhenUsed="1"/>
-    <w:lsdException w:name="Unresolved Mention" w:semiHidden="1" w:unhideWhenUsed="1"/>
   </w:latentStyles>
   <w:style w:type="paragraph" w:default="1" w:styleId="Normal">
     <w:name w:val="Normal"/>
@@ -29602,7 +29151,7 @@
       <w:u w:val="single"/>
     </w:rPr>
   </w:style>
-  <w:style w:type="character" w:styleId="UnresolvedMention">
+  <w:style w:type="character" w:customStyle="1" w:styleId="UnresolvedMention">
     <w:name w:val="Unresolved Mention"/>
     <w:basedOn w:val="DefaultParagraphFont"/>
     <w:uiPriority w:val="99"/>

</xml_diff>